<commit_message>
Updated login page and added db/checklogindb.php
</commit_message>
<xml_diff>
--- a/docs/Requirement/CJO Solution_v1.0.docx
+++ b/docs/Requirement/CJO Solution_v1.0.docx
@@ -569,8 +569,6 @@
         </w:rPr>
         <w:t>City and State</w:t>
       </w:r>
-      <w:bookmarkStart w:id="0" w:name="_GoBack"/>
-      <w:bookmarkEnd w:id="0"/>
     </w:p>
     <w:p>
       <w:pPr>
@@ -2103,27 +2101,7 @@
           <w:sz w:val="28"/>
           <w:szCs w:val="28"/>
         </w:rPr>
-        <w:t xml:space="preserve">Multiple people asked me this week how much they should charge for an hourly development engagement, trying to figure out what’s fair. They all know their </w:t>
-      </w:r>
-      <w:proofErr w:type="gramStart"/>
-      <w:r>
-        <w:rPr>
-          <w:rFonts w:ascii="Times New Roman" w:hAnsi="Times New Roman"/>
-          <w:spacing w:val="-1"/>
-          <w:sz w:val="28"/>
-          <w:szCs w:val="28"/>
-        </w:rPr>
-        <w:t>full time</w:t>
-      </w:r>
-      <w:proofErr w:type="gramEnd"/>
-      <w:r>
-        <w:rPr>
-          <w:rFonts w:ascii="Times New Roman" w:hAnsi="Times New Roman"/>
-          <w:spacing w:val="-1"/>
-          <w:sz w:val="28"/>
-          <w:szCs w:val="28"/>
-        </w:rPr>
-        <w:t xml:space="preserve"> salary range but didn’t know how to translate that into self-employed hourly rate. This post is a quick explanation of the formulas I use. This is obviously not an industry standard or what your next employer (or employee) is going to use but you might find it a useful reference point. This is limited to US based employment. </w:t>
+        <w:t xml:space="preserve">Multiple people asked me this week how much they should charge for an hourly development engagement, trying to figure out what’s fair. They all know their full time salary range but didn’t know how to translate that into self-employed hourly rate. This post is a quick explanation of the formulas I use. This is obviously not an industry standard or what your next employer (or employee) is going to use but you might find it a useful reference point. This is limited to US based employment. </w:t>
       </w:r>
     </w:p>
     <w:p>
@@ -2137,25 +2115,14 @@
           <w:szCs w:val="28"/>
         </w:rPr>
       </w:pPr>
-      <w:proofErr w:type="gramStart"/>
-      <w:r>
-        <w:rPr>
-          <w:rFonts w:ascii="Times New Roman" w:hAnsi="Times New Roman"/>
-          <w:spacing w:val="-1"/>
-          <w:sz w:val="28"/>
-          <w:szCs w:val="28"/>
-        </w:rPr>
-        <w:t>Needless to say, these</w:t>
-      </w:r>
-      <w:proofErr w:type="gramEnd"/>
-      <w:r>
-        <w:rPr>
-          <w:rFonts w:ascii="Times New Roman" w:hAnsi="Times New Roman"/>
-          <w:spacing w:val="-1"/>
-          <w:sz w:val="28"/>
-          <w:szCs w:val="28"/>
-        </w:rPr>
-        <w:t xml:space="preserve"> formulas ignore the many employer tax differences of employing W-2 vs 1099 employees. They are also ignoring the most important factor which is the human element. We are talking about people hiring other people where unique skill sets, personalities, and economic realities can often mean more.</w:t>
+      <w:r>
+        <w:rPr>
+          <w:rFonts w:ascii="Times New Roman" w:hAnsi="Times New Roman"/>
+          <w:spacing w:val="-1"/>
+          <w:sz w:val="28"/>
+          <w:szCs w:val="28"/>
+        </w:rPr>
+        <w:t>Needless to say, these formulas ignore the many employer tax differences of employing W-2 vs 1099 employees. They are also ignoring the most important factor which is the human element. We are talking about people hiring other people where unique skill sets, personalities, and economic realities can often mean more.</w:t>
       </w:r>
     </w:p>
     <w:p>
@@ -2186,27 +2153,7 @@
           <w:szCs w:val="28"/>
         </w:rPr>
         <w:lastRenderedPageBreak/>
-        <w:t xml:space="preserve">the hourly rate is based on the employer cost of a </w:t>
-      </w:r>
-      <w:proofErr w:type="gramStart"/>
-      <w:r>
-        <w:rPr>
-          <w:rFonts w:ascii="Times New Roman" w:hAnsi="Times New Roman"/>
-          <w:spacing w:val="-1"/>
-          <w:sz w:val="28"/>
-          <w:szCs w:val="28"/>
-        </w:rPr>
-        <w:t>full time</w:t>
-      </w:r>
-      <w:proofErr w:type="gramEnd"/>
-      <w:r>
-        <w:rPr>
-          <w:rFonts w:ascii="Times New Roman" w:hAnsi="Times New Roman"/>
-          <w:spacing w:val="-1"/>
-          <w:sz w:val="28"/>
-          <w:szCs w:val="28"/>
-        </w:rPr>
-        <w:t xml:space="preserve"> person. Basically, the employer will want to keep its cost about the same regardless of the employee status.</w:t>
+        <w:t>the hourly rate is based on the employer cost of a full time person. Basically, the employer will want to keep its cost about the same regardless of the employee status.</w:t>
       </w:r>
     </w:p>
     <w:p>
@@ -2424,27 +2371,7 @@
           <w:sz w:val="28"/>
           <w:szCs w:val="28"/>
         </w:rPr>
-        <w:t xml:space="preserve">For the second group — people the employer can’t afford to pay full time or the kind of top talent they can’t convince to join full time — the formula is slightly different. There is an additional consideration. People doing short term contract work typically lose about 20% annually due to time in between jobs and the cost of finding work on a regular basis (a contractor factor of 0.80–20%productivity loss). Because they are top talent, the employer </w:t>
-      </w:r>
-      <w:proofErr w:type="gramStart"/>
-      <w:r>
-        <w:rPr>
-          <w:rFonts w:ascii="Times New Roman" w:hAnsi="Times New Roman"/>
-          <w:spacing w:val="-1"/>
-          <w:sz w:val="28"/>
-          <w:szCs w:val="28"/>
-        </w:rPr>
-        <w:t>will have to</w:t>
-      </w:r>
-      <w:proofErr w:type="gramEnd"/>
-      <w:r>
-        <w:rPr>
-          <w:rFonts w:ascii="Times New Roman" w:hAnsi="Times New Roman"/>
-          <w:spacing w:val="-1"/>
-          <w:sz w:val="28"/>
-          <w:szCs w:val="28"/>
-        </w:rPr>
-        <w:t xml:space="preserve"> pay for that loss. This gives us:</w:t>
+        <w:t>For the second group — people the employer can’t afford to pay full time or the kind of top talent they can’t convince to join full time — the formula is slightly different. There is an additional consideration. People doing short term contract work typically lose about 20% annually due to time in between jobs and the cost of finding work on a regular basis (a contractor factor of 0.80–20%productivity loss). Because they are top talent, the employer will have to pay for that loss. This gives us:</w:t>
       </w:r>
     </w:p>
     <w:p>
@@ -2545,17 +2472,7 @@
           <w:sz w:val="28"/>
           <w:szCs w:val="28"/>
         </w:rPr>
-        <w:t xml:space="preserve">A * </w:t>
-      </w:r>
-      <w:proofErr w:type="gramStart"/>
-      <w:r>
-        <w:rPr>
-          <w:rFonts w:ascii="Times New Roman" w:hAnsi="Times New Roman"/>
-          <w:spacing w:val="-1"/>
-          <w:sz w:val="28"/>
-          <w:szCs w:val="28"/>
-        </w:rPr>
-        <w:t>E</w:t>
+        <w:t>A * E</w:t>
       </w:r>
       <w:r>
         <w:rPr>
@@ -2573,17 +2490,7 @@
           <w:sz w:val="28"/>
           <w:szCs w:val="28"/>
         </w:rPr>
-        <w:t>}</w:t>
-      </w:r>
-      <w:proofErr w:type="gramEnd"/>
-      <w:r>
-        <w:rPr>
-          <w:rFonts w:ascii="Times New Roman" w:hAnsi="Times New Roman"/>
-          <w:spacing w:val="-1"/>
-          <w:sz w:val="28"/>
-          <w:szCs w:val="28"/>
-        </w:rPr>
-        <w:t>{</w:t>
+        <w:t>}{</w:t>
       </w:r>
       <w:r>
         <w:rPr>
@@ -2858,6 +2765,673 @@
         <w:t>time job come with equity (assuming a 25% annual vesting schedule of a publicly traded stock), you can add 25% of the equity value to the annual salary.</w:t>
       </w:r>
     </w:p>
+    <w:p>
+      <w:pPr>
+        <w:rPr>
+          <w:rFonts w:ascii="Times New Roman" w:hAnsi="Times New Roman"/>
+          <w:sz w:val="28"/>
+          <w:szCs w:val="28"/>
+        </w:rPr>
+      </w:pPr>
+    </w:p>
+    <w:p>
+      <w:pPr>
+        <w:pStyle w:val="Heading2"/>
+        <w:pBdr>
+          <w:bottom w:val="single" w:sz="6" w:space="8" w:color="D9D9D9"/>
+        </w:pBdr>
+        <w:spacing w:before="0" w:after="300" w:line="240" w:lineRule="atLeast"/>
+        <w:rPr>
+          <w:rFonts w:ascii="Helvetica" w:hAnsi="Helvetica" w:cs="Helvetica"/>
+          <w:caps/>
+          <w:color w:val="EF7622"/>
+        </w:rPr>
+      </w:pPr>
+      <w:r>
+        <w:rPr>
+          <w:rFonts w:ascii="Helvetica" w:hAnsi="Helvetica" w:cs="Helvetica"/>
+          <w:b/>
+          <w:bCs/>
+          <w:caps/>
+          <w:color w:val="EF7622"/>
+        </w:rPr>
+        <w:t>Personal time off (</w:t>
+      </w:r>
+      <w:bookmarkStart w:id="0" w:name="_GoBack"/>
+      <w:bookmarkEnd w:id="0"/>
+      <w:r>
+        <w:rPr>
+          <w:rFonts w:ascii="Helvetica" w:hAnsi="Helvetica" w:cs="Helvetica"/>
+          <w:b/>
+          <w:bCs/>
+          <w:caps/>
+          <w:color w:val="EF7622"/>
+        </w:rPr>
+        <w:t>PTO)</w:t>
+      </w:r>
+    </w:p>
+    <w:tbl>
+      <w:tblPr>
+        <w:tblW w:w="10500" w:type="dxa"/>
+        <w:shd w:val="clear" w:color="auto" w:fill="FFFFFF"/>
+        <w:tblCellMar>
+          <w:left w:w="0" w:type="dxa"/>
+          <w:right w:w="0" w:type="dxa"/>
+        </w:tblCellMar>
+        <w:tblLook w:val="04A0" w:firstRow="1" w:lastRow="0" w:firstColumn="1" w:lastColumn="0" w:noHBand="0" w:noVBand="1"/>
+      </w:tblPr>
+      <w:tblGrid>
+        <w:gridCol w:w="4536"/>
+        <w:gridCol w:w="1500"/>
+        <w:gridCol w:w="1500"/>
+        <w:gridCol w:w="1500"/>
+        <w:gridCol w:w="1464"/>
+      </w:tblGrid>
+      <w:tr>
+        <w:tc>
+          <w:tcPr>
+            <w:tcW w:w="0" w:type="auto"/>
+            <w:tcBorders>
+              <w:top w:val="nil"/>
+              <w:left w:val="nil"/>
+              <w:bottom w:val="single" w:sz="18" w:space="0" w:color="FFFFFF"/>
+              <w:right w:val="single" w:sz="6" w:space="0" w:color="FFFFFF"/>
+            </w:tcBorders>
+            <w:shd w:val="clear" w:color="auto" w:fill="0075C9"/>
+            <w:tcMar>
+              <w:top w:w="30" w:type="dxa"/>
+              <w:left w:w="150" w:type="dxa"/>
+              <w:bottom w:w="30" w:type="dxa"/>
+              <w:right w:w="150" w:type="dxa"/>
+            </w:tcMar>
+            <w:vAlign w:val="center"/>
+            <w:hideMark/>
+          </w:tcPr>
+          <w:p>
+            <w:pPr>
+              <w:spacing w:line="360" w:lineRule="atLeast"/>
+              <w:rPr>
+                <w:rFonts w:ascii="Helvetica" w:hAnsi="Helvetica" w:cs="Helvetica"/>
+                <w:b/>
+                <w:bCs/>
+                <w:caps/>
+                <w:color w:val="FFFFFF"/>
+                <w:sz w:val="15"/>
+                <w:szCs w:val="15"/>
+              </w:rPr>
+            </w:pPr>
+            <w:r>
+              <w:rPr>
+                <w:rFonts w:ascii="Helvetica" w:hAnsi="Helvetica" w:cs="Helvetica"/>
+                <w:b/>
+                <w:bCs/>
+                <w:caps/>
+                <w:color w:val="FFFFFF"/>
+                <w:sz w:val="15"/>
+                <w:szCs w:val="15"/>
+              </w:rPr>
+              <w:t>POLICY NAME</w:t>
+            </w:r>
+          </w:p>
+        </w:tc>
+        <w:tc>
+          <w:tcPr>
+            <w:tcW w:w="1500" w:type="dxa"/>
+            <w:tcBorders>
+              <w:top w:val="nil"/>
+              <w:left w:val="nil"/>
+              <w:bottom w:val="single" w:sz="18" w:space="0" w:color="FFFFFF"/>
+              <w:right w:val="single" w:sz="6" w:space="0" w:color="FFFFFF"/>
+            </w:tcBorders>
+            <w:shd w:val="clear" w:color="auto" w:fill="0075C9"/>
+            <w:tcMar>
+              <w:top w:w="30" w:type="dxa"/>
+              <w:left w:w="150" w:type="dxa"/>
+              <w:bottom w:w="30" w:type="dxa"/>
+              <w:right w:w="150" w:type="dxa"/>
+            </w:tcMar>
+            <w:vAlign w:val="center"/>
+            <w:hideMark/>
+          </w:tcPr>
+          <w:p>
+            <w:pPr>
+              <w:spacing w:line="360" w:lineRule="atLeast"/>
+              <w:jc w:val="center"/>
+              <w:rPr>
+                <w:rFonts w:ascii="Helvetica" w:hAnsi="Helvetica" w:cs="Helvetica"/>
+                <w:b/>
+                <w:bCs/>
+                <w:caps/>
+                <w:color w:val="FFFFFF"/>
+                <w:sz w:val="15"/>
+                <w:szCs w:val="15"/>
+              </w:rPr>
+            </w:pPr>
+            <w:r>
+              <w:rPr>
+                <w:rFonts w:ascii="Helvetica" w:hAnsi="Helvetica" w:cs="Helvetica"/>
+                <w:b/>
+                <w:bCs/>
+                <w:caps/>
+                <w:color w:val="FFFFFF"/>
+                <w:sz w:val="15"/>
+                <w:szCs w:val="15"/>
+              </w:rPr>
+              <w:t>EARNED YTD</w:t>
+            </w:r>
+          </w:p>
+        </w:tc>
+        <w:tc>
+          <w:tcPr>
+            <w:tcW w:w="1500" w:type="dxa"/>
+            <w:tcBorders>
+              <w:top w:val="nil"/>
+              <w:left w:val="nil"/>
+              <w:bottom w:val="single" w:sz="18" w:space="0" w:color="FFFFFF"/>
+              <w:right w:val="single" w:sz="6" w:space="0" w:color="FFFFFF"/>
+            </w:tcBorders>
+            <w:shd w:val="clear" w:color="auto" w:fill="0075C9"/>
+            <w:tcMar>
+              <w:top w:w="30" w:type="dxa"/>
+              <w:left w:w="150" w:type="dxa"/>
+              <w:bottom w:w="30" w:type="dxa"/>
+              <w:right w:w="150" w:type="dxa"/>
+            </w:tcMar>
+            <w:vAlign w:val="center"/>
+            <w:hideMark/>
+          </w:tcPr>
+          <w:p>
+            <w:pPr>
+              <w:spacing w:line="360" w:lineRule="atLeast"/>
+              <w:jc w:val="center"/>
+              <w:rPr>
+                <w:rFonts w:ascii="Helvetica" w:hAnsi="Helvetica" w:cs="Helvetica"/>
+                <w:b/>
+                <w:bCs/>
+                <w:caps/>
+                <w:color w:val="FFFFFF"/>
+                <w:sz w:val="15"/>
+                <w:szCs w:val="15"/>
+              </w:rPr>
+            </w:pPr>
+            <w:r>
+              <w:rPr>
+                <w:rFonts w:ascii="Helvetica" w:hAnsi="Helvetica" w:cs="Helvetica"/>
+                <w:b/>
+                <w:bCs/>
+                <w:caps/>
+                <w:color w:val="FFFFFF"/>
+                <w:sz w:val="15"/>
+                <w:szCs w:val="15"/>
+              </w:rPr>
+              <w:t>USED YTD</w:t>
+            </w:r>
+          </w:p>
+        </w:tc>
+        <w:tc>
+          <w:tcPr>
+            <w:tcW w:w="1500" w:type="dxa"/>
+            <w:tcBorders>
+              <w:top w:val="nil"/>
+              <w:left w:val="nil"/>
+              <w:bottom w:val="single" w:sz="18" w:space="0" w:color="FFFFFF"/>
+              <w:right w:val="single" w:sz="6" w:space="0" w:color="FFFFFF"/>
+            </w:tcBorders>
+            <w:shd w:val="clear" w:color="auto" w:fill="0075C9"/>
+            <w:tcMar>
+              <w:top w:w="30" w:type="dxa"/>
+              <w:left w:w="150" w:type="dxa"/>
+              <w:bottom w:w="30" w:type="dxa"/>
+              <w:right w:w="150" w:type="dxa"/>
+            </w:tcMar>
+            <w:vAlign w:val="center"/>
+            <w:hideMark/>
+          </w:tcPr>
+          <w:p>
+            <w:pPr>
+              <w:spacing w:line="360" w:lineRule="atLeast"/>
+              <w:jc w:val="center"/>
+              <w:rPr>
+                <w:rFonts w:ascii="Helvetica" w:hAnsi="Helvetica" w:cs="Helvetica"/>
+                <w:b/>
+                <w:bCs/>
+                <w:caps/>
+                <w:color w:val="FFFFFF"/>
+                <w:sz w:val="15"/>
+                <w:szCs w:val="15"/>
+              </w:rPr>
+            </w:pPr>
+            <w:r>
+              <w:rPr>
+                <w:rFonts w:ascii="Helvetica" w:hAnsi="Helvetica" w:cs="Helvetica"/>
+                <w:b/>
+                <w:bCs/>
+                <w:caps/>
+                <w:color w:val="FFFFFF"/>
+                <w:sz w:val="15"/>
+                <w:szCs w:val="15"/>
+              </w:rPr>
+              <w:t>CURRENT BALANCE</w:t>
+            </w:r>
+          </w:p>
+        </w:tc>
+        <w:tc>
+          <w:tcPr>
+            <w:tcW w:w="0" w:type="auto"/>
+            <w:tcBorders>
+              <w:top w:val="nil"/>
+              <w:left w:val="nil"/>
+              <w:bottom w:val="single" w:sz="18" w:space="0" w:color="FFFFFF"/>
+              <w:right w:val="single" w:sz="6" w:space="0" w:color="FFFFFF"/>
+            </w:tcBorders>
+            <w:shd w:val="clear" w:color="auto" w:fill="0075C9"/>
+            <w:tcMar>
+              <w:top w:w="30" w:type="dxa"/>
+              <w:left w:w="150" w:type="dxa"/>
+              <w:bottom w:w="30" w:type="dxa"/>
+              <w:right w:w="150" w:type="dxa"/>
+            </w:tcMar>
+            <w:vAlign w:val="center"/>
+            <w:hideMark/>
+          </w:tcPr>
+          <w:p>
+            <w:pPr>
+              <w:spacing w:line="360" w:lineRule="atLeast"/>
+              <w:jc w:val="center"/>
+              <w:rPr>
+                <w:rFonts w:ascii="Helvetica" w:hAnsi="Helvetica" w:cs="Helvetica"/>
+                <w:b/>
+                <w:bCs/>
+                <w:caps/>
+                <w:color w:val="FFFFFF"/>
+                <w:sz w:val="15"/>
+                <w:szCs w:val="15"/>
+              </w:rPr>
+            </w:pPr>
+            <w:r>
+              <w:rPr>
+                <w:rFonts w:ascii="Helvetica" w:hAnsi="Helvetica" w:cs="Helvetica"/>
+                <w:b/>
+                <w:bCs/>
+                <w:caps/>
+                <w:color w:val="FFFFFF"/>
+                <w:sz w:val="15"/>
+                <w:szCs w:val="15"/>
+              </w:rPr>
+              <w:t>ACTION</w:t>
+            </w:r>
+          </w:p>
+        </w:tc>
+      </w:tr>
+      <w:tr>
+        <w:trPr>
+          <w:trHeight w:val="810"/>
+        </w:trPr>
+        <w:tc>
+          <w:tcPr>
+            <w:tcW w:w="0" w:type="auto"/>
+            <w:tcBorders>
+              <w:top w:val="single" w:sz="6" w:space="0" w:color="auto"/>
+              <w:left w:val="nil"/>
+              <w:bottom w:val="nil"/>
+              <w:right w:val="nil"/>
+            </w:tcBorders>
+            <w:shd w:val="clear" w:color="auto" w:fill="FFFFFF"/>
+            <w:tcMar>
+              <w:top w:w="0" w:type="dxa"/>
+              <w:left w:w="150" w:type="dxa"/>
+              <w:bottom w:w="0" w:type="dxa"/>
+              <w:right w:w="150" w:type="dxa"/>
+            </w:tcMar>
+            <w:vAlign w:val="center"/>
+            <w:hideMark/>
+          </w:tcPr>
+          <w:p>
+            <w:pPr>
+              <w:spacing w:line="255" w:lineRule="atLeast"/>
+              <w:rPr>
+                <w:rFonts w:ascii="Helvetica" w:hAnsi="Helvetica" w:cs="Helvetica"/>
+                <w:color w:val="444444"/>
+                <w:sz w:val="18"/>
+                <w:szCs w:val="18"/>
+              </w:rPr>
+            </w:pPr>
+            <w:hyperlink r:id="rId7" w:history="1">
+              <w:r>
+                <w:rPr>
+                  <w:rStyle w:val="Hyperlink"/>
+                  <w:rFonts w:ascii="Helvetica" w:hAnsi="Helvetica" w:cs="Helvetica"/>
+                  <w:color w:val="003B71"/>
+                  <w:sz w:val="18"/>
+                  <w:szCs w:val="18"/>
+                  <w:u w:val="none"/>
+                  <w:bdr w:val="none" w:sz="0" w:space="0" w:color="auto" w:frame="1"/>
+                </w:rPr>
+                <w:t>Assign/Create Vacation Policy</w:t>
+              </w:r>
+            </w:hyperlink>
+          </w:p>
+        </w:tc>
+        <w:tc>
+          <w:tcPr>
+            <w:tcW w:w="0" w:type="auto"/>
+            <w:gridSpan w:val="4"/>
+            <w:tcBorders>
+              <w:top w:val="single" w:sz="6" w:space="0" w:color="auto"/>
+              <w:left w:val="nil"/>
+              <w:bottom w:val="nil"/>
+              <w:right w:val="nil"/>
+            </w:tcBorders>
+            <w:shd w:val="clear" w:color="auto" w:fill="FFFFFF"/>
+            <w:tcMar>
+              <w:top w:w="0" w:type="dxa"/>
+              <w:left w:w="150" w:type="dxa"/>
+              <w:bottom w:w="0" w:type="dxa"/>
+              <w:right w:w="150" w:type="dxa"/>
+            </w:tcMar>
+            <w:vAlign w:val="center"/>
+            <w:hideMark/>
+          </w:tcPr>
+          <w:p>
+            <w:pPr>
+              <w:spacing w:line="240" w:lineRule="auto"/>
+              <w:jc w:val="center"/>
+              <w:rPr>
+                <w:rFonts w:ascii="Helvetica" w:hAnsi="Helvetica" w:cs="Helvetica"/>
+                <w:color w:val="999999"/>
+                <w:sz w:val="18"/>
+                <w:szCs w:val="18"/>
+              </w:rPr>
+            </w:pPr>
+            <w:r>
+              <w:rPr>
+                <w:rFonts w:ascii="Helvetica" w:hAnsi="Helvetica" w:cs="Helvetica"/>
+                <w:color w:val="999999"/>
+                <w:sz w:val="18"/>
+                <w:szCs w:val="18"/>
+              </w:rPr>
+              <w:t>Available when a policy is assigned</w:t>
+            </w:r>
+          </w:p>
+        </w:tc>
+      </w:tr>
+      <w:tr>
+        <w:trPr>
+          <w:trHeight w:val="810"/>
+        </w:trPr>
+        <w:tc>
+          <w:tcPr>
+            <w:tcW w:w="0" w:type="auto"/>
+            <w:tcBorders>
+              <w:top w:val="single" w:sz="6" w:space="0" w:color="D9D9D9"/>
+              <w:left w:val="nil"/>
+              <w:bottom w:val="nil"/>
+              <w:right w:val="nil"/>
+            </w:tcBorders>
+            <w:shd w:val="clear" w:color="auto" w:fill="FFFFFF"/>
+            <w:tcMar>
+              <w:top w:w="0" w:type="dxa"/>
+              <w:left w:w="150" w:type="dxa"/>
+              <w:bottom w:w="0" w:type="dxa"/>
+              <w:right w:w="150" w:type="dxa"/>
+            </w:tcMar>
+            <w:vAlign w:val="center"/>
+            <w:hideMark/>
+          </w:tcPr>
+          <w:p>
+            <w:pPr>
+              <w:spacing w:line="255" w:lineRule="atLeast"/>
+              <w:rPr>
+                <w:rFonts w:ascii="Helvetica" w:hAnsi="Helvetica" w:cs="Helvetica"/>
+                <w:color w:val="444444"/>
+                <w:sz w:val="18"/>
+                <w:szCs w:val="18"/>
+              </w:rPr>
+            </w:pPr>
+            <w:hyperlink r:id="rId8" w:history="1">
+              <w:r>
+                <w:rPr>
+                  <w:rStyle w:val="Hyperlink"/>
+                  <w:rFonts w:ascii="Helvetica" w:hAnsi="Helvetica" w:cs="Helvetica"/>
+                  <w:color w:val="003B71"/>
+                  <w:sz w:val="18"/>
+                  <w:szCs w:val="18"/>
+                  <w:u w:val="none"/>
+                  <w:bdr w:val="none" w:sz="0" w:space="0" w:color="auto" w:frame="1"/>
+                </w:rPr>
+                <w:t>Assign/Create Sick Policy</w:t>
+              </w:r>
+            </w:hyperlink>
+          </w:p>
+        </w:tc>
+        <w:tc>
+          <w:tcPr>
+            <w:tcW w:w="0" w:type="auto"/>
+            <w:gridSpan w:val="4"/>
+            <w:tcBorders>
+              <w:top w:val="single" w:sz="6" w:space="0" w:color="D9D9D9"/>
+              <w:left w:val="nil"/>
+              <w:bottom w:val="nil"/>
+              <w:right w:val="nil"/>
+            </w:tcBorders>
+            <w:shd w:val="clear" w:color="auto" w:fill="FFFFFF"/>
+            <w:tcMar>
+              <w:top w:w="0" w:type="dxa"/>
+              <w:left w:w="150" w:type="dxa"/>
+              <w:bottom w:w="0" w:type="dxa"/>
+              <w:right w:w="150" w:type="dxa"/>
+            </w:tcMar>
+            <w:vAlign w:val="center"/>
+            <w:hideMark/>
+          </w:tcPr>
+          <w:p>
+            <w:pPr>
+              <w:spacing w:line="240" w:lineRule="auto"/>
+              <w:jc w:val="center"/>
+              <w:rPr>
+                <w:rFonts w:ascii="Helvetica" w:hAnsi="Helvetica" w:cs="Helvetica"/>
+                <w:color w:val="999999"/>
+                <w:sz w:val="18"/>
+                <w:szCs w:val="18"/>
+              </w:rPr>
+            </w:pPr>
+            <w:r>
+              <w:rPr>
+                <w:rFonts w:ascii="Helvetica" w:hAnsi="Helvetica" w:cs="Helvetica"/>
+                <w:color w:val="999999"/>
+                <w:sz w:val="18"/>
+                <w:szCs w:val="18"/>
+              </w:rPr>
+              <w:t>Available when a policy is assigned</w:t>
+            </w:r>
+          </w:p>
+        </w:tc>
+      </w:tr>
+      <w:tr>
+        <w:trPr>
+          <w:trHeight w:val="810"/>
+        </w:trPr>
+        <w:tc>
+          <w:tcPr>
+            <w:tcW w:w="0" w:type="auto"/>
+            <w:tcBorders>
+              <w:top w:val="single" w:sz="6" w:space="0" w:color="D9D9D9"/>
+              <w:left w:val="nil"/>
+              <w:bottom w:val="nil"/>
+              <w:right w:val="nil"/>
+            </w:tcBorders>
+            <w:shd w:val="clear" w:color="auto" w:fill="FFFFFF"/>
+            <w:tcMar>
+              <w:top w:w="0" w:type="dxa"/>
+              <w:left w:w="150" w:type="dxa"/>
+              <w:bottom w:w="0" w:type="dxa"/>
+              <w:right w:w="150" w:type="dxa"/>
+            </w:tcMar>
+            <w:vAlign w:val="center"/>
+            <w:hideMark/>
+          </w:tcPr>
+          <w:p>
+            <w:pPr>
+              <w:spacing w:line="255" w:lineRule="atLeast"/>
+              <w:rPr>
+                <w:rFonts w:ascii="Helvetica" w:hAnsi="Helvetica" w:cs="Helvetica"/>
+                <w:color w:val="444444"/>
+                <w:sz w:val="18"/>
+                <w:szCs w:val="18"/>
+              </w:rPr>
+            </w:pPr>
+            <w:hyperlink r:id="rId9" w:history="1">
+              <w:r>
+                <w:rPr>
+                  <w:rStyle w:val="Hyperlink"/>
+                  <w:rFonts w:ascii="Helvetica" w:hAnsi="Helvetica" w:cs="Helvetica"/>
+                  <w:color w:val="003B71"/>
+                  <w:sz w:val="18"/>
+                  <w:szCs w:val="18"/>
+                  <w:u w:val="none"/>
+                  <w:bdr w:val="none" w:sz="0" w:space="0" w:color="auto" w:frame="1"/>
+                </w:rPr>
+                <w:t>Assign/Create Other Policy</w:t>
+              </w:r>
+            </w:hyperlink>
+          </w:p>
+        </w:tc>
+        <w:tc>
+          <w:tcPr>
+            <w:tcW w:w="0" w:type="auto"/>
+            <w:gridSpan w:val="4"/>
+            <w:tcBorders>
+              <w:top w:val="single" w:sz="6" w:space="0" w:color="D9D9D9"/>
+              <w:left w:val="nil"/>
+              <w:bottom w:val="nil"/>
+              <w:right w:val="nil"/>
+            </w:tcBorders>
+            <w:shd w:val="clear" w:color="auto" w:fill="FFFFFF"/>
+            <w:tcMar>
+              <w:top w:w="0" w:type="dxa"/>
+              <w:left w:w="150" w:type="dxa"/>
+              <w:bottom w:w="0" w:type="dxa"/>
+              <w:right w:w="150" w:type="dxa"/>
+            </w:tcMar>
+            <w:vAlign w:val="center"/>
+            <w:hideMark/>
+          </w:tcPr>
+          <w:p>
+            <w:pPr>
+              <w:spacing w:line="240" w:lineRule="auto"/>
+              <w:jc w:val="center"/>
+              <w:rPr>
+                <w:rFonts w:ascii="Helvetica" w:hAnsi="Helvetica" w:cs="Helvetica"/>
+                <w:color w:val="999999"/>
+                <w:sz w:val="18"/>
+                <w:szCs w:val="18"/>
+              </w:rPr>
+            </w:pPr>
+            <w:r>
+              <w:rPr>
+                <w:rFonts w:ascii="Helvetica" w:hAnsi="Helvetica" w:cs="Helvetica"/>
+                <w:color w:val="999999"/>
+                <w:sz w:val="18"/>
+                <w:szCs w:val="18"/>
+              </w:rPr>
+              <w:t>Available when a policy is assigned</w:t>
+            </w:r>
+          </w:p>
+        </w:tc>
+      </w:tr>
+      <w:tr>
+        <w:trPr>
+          <w:trHeight w:val="810"/>
+        </w:trPr>
+        <w:tc>
+          <w:tcPr>
+            <w:tcW w:w="0" w:type="auto"/>
+            <w:tcBorders>
+              <w:top w:val="single" w:sz="6" w:space="0" w:color="D9D9D9"/>
+              <w:left w:val="nil"/>
+              <w:bottom w:val="nil"/>
+              <w:right w:val="nil"/>
+            </w:tcBorders>
+            <w:shd w:val="clear" w:color="auto" w:fill="FFFFFF"/>
+            <w:tcMar>
+              <w:top w:w="0" w:type="dxa"/>
+              <w:left w:w="150" w:type="dxa"/>
+              <w:bottom w:w="0" w:type="dxa"/>
+              <w:right w:w="150" w:type="dxa"/>
+            </w:tcMar>
+            <w:vAlign w:val="center"/>
+            <w:hideMark/>
+          </w:tcPr>
+          <w:p>
+            <w:pPr>
+              <w:spacing w:line="255" w:lineRule="atLeast"/>
+              <w:rPr>
+                <w:rFonts w:ascii="Helvetica" w:hAnsi="Helvetica" w:cs="Helvetica"/>
+                <w:color w:val="444444"/>
+                <w:sz w:val="18"/>
+                <w:szCs w:val="18"/>
+              </w:rPr>
+            </w:pPr>
+            <w:hyperlink r:id="rId10" w:history="1">
+              <w:r>
+                <w:rPr>
+                  <w:rStyle w:val="Hyperlink"/>
+                  <w:rFonts w:ascii="Helvetica" w:hAnsi="Helvetica" w:cs="Helvetica"/>
+                  <w:color w:val="003B71"/>
+                  <w:sz w:val="18"/>
+                  <w:szCs w:val="18"/>
+                  <w:u w:val="none"/>
+                  <w:bdr w:val="none" w:sz="0" w:space="0" w:color="auto" w:frame="1"/>
+                </w:rPr>
+                <w:t>Assign Holiday Policy</w:t>
+              </w:r>
+            </w:hyperlink>
+          </w:p>
+        </w:tc>
+        <w:tc>
+          <w:tcPr>
+            <w:tcW w:w="0" w:type="auto"/>
+            <w:gridSpan w:val="4"/>
+            <w:tcBorders>
+              <w:top w:val="single" w:sz="6" w:space="0" w:color="D9D9D9"/>
+              <w:left w:val="nil"/>
+              <w:bottom w:val="nil"/>
+              <w:right w:val="nil"/>
+            </w:tcBorders>
+            <w:shd w:val="clear" w:color="auto" w:fill="FFFFFF"/>
+            <w:tcMar>
+              <w:top w:w="0" w:type="dxa"/>
+              <w:left w:w="150" w:type="dxa"/>
+              <w:bottom w:w="0" w:type="dxa"/>
+              <w:right w:w="150" w:type="dxa"/>
+            </w:tcMar>
+            <w:vAlign w:val="center"/>
+            <w:hideMark/>
+          </w:tcPr>
+          <w:p>
+            <w:pPr>
+              <w:spacing w:line="240" w:lineRule="auto"/>
+              <w:jc w:val="center"/>
+              <w:rPr>
+                <w:rFonts w:ascii="Helvetica" w:hAnsi="Helvetica" w:cs="Helvetica"/>
+                <w:color w:val="999999"/>
+                <w:sz w:val="18"/>
+                <w:szCs w:val="18"/>
+              </w:rPr>
+            </w:pPr>
+            <w:r>
+              <w:rPr>
+                <w:rFonts w:ascii="Helvetica" w:hAnsi="Helvetica" w:cs="Helvetica"/>
+                <w:color w:val="999999"/>
+                <w:sz w:val="18"/>
+                <w:szCs w:val="18"/>
+              </w:rPr>
+              <w:t>Available when a policy is assigned</w:t>
+            </w:r>
+          </w:p>
+        </w:tc>
+      </w:tr>
+    </w:tbl>
     <w:p>
       <w:pPr>
         <w:rPr>
@@ -4453,6 +5027,29 @@
       <w:szCs w:val="48"/>
     </w:rPr>
   </w:style>
+  <w:style w:type="paragraph" w:styleId="Heading2">
+    <w:name w:val="heading 2"/>
+    <w:basedOn w:val="Normal"/>
+    <w:next w:val="Normal"/>
+    <w:link w:val="Heading2Char"/>
+    <w:uiPriority w:val="9"/>
+    <w:semiHidden/>
+    <w:unhideWhenUsed/>
+    <w:qFormat/>
+    <w:rsid w:val="00654E11"/>
+    <w:pPr>
+      <w:keepNext/>
+      <w:keepLines/>
+      <w:spacing w:before="40" w:after="0"/>
+      <w:outlineLvl w:val="1"/>
+    </w:pPr>
+    <w:rPr>
+      <w:rFonts w:asciiTheme="majorHAnsi" w:eastAsiaTheme="majorEastAsia" w:hAnsiTheme="majorHAnsi" w:cstheme="majorBidi"/>
+      <w:color w:val="2F5496" w:themeColor="accent1" w:themeShade="BF"/>
+      <w:sz w:val="26"/>
+      <w:szCs w:val="26"/>
+    </w:rPr>
+  </w:style>
   <w:style w:type="character" w:default="1" w:styleId="DefaultParagraphFont">
     <w:name w:val="Default Paragraph Font"/>
     <w:uiPriority w:val="1"/>
@@ -4537,6 +5134,20 @@
     <w:rPr>
       <w:color w:val="808080"/>
       <w:shd w:val="clear" w:color="auto" w:fill="E6E6E6"/>
+    </w:rPr>
+  </w:style>
+  <w:style w:type="character" w:customStyle="1" w:styleId="Heading2Char">
+    <w:name w:val="Heading 2 Char"/>
+    <w:basedOn w:val="DefaultParagraphFont"/>
+    <w:link w:val="Heading2"/>
+    <w:uiPriority w:val="9"/>
+    <w:semiHidden/>
+    <w:rsid w:val="00654E11"/>
+    <w:rPr>
+      <w:rFonts w:asciiTheme="majorHAnsi" w:eastAsiaTheme="majorEastAsia" w:hAnsiTheme="majorHAnsi" w:cstheme="majorBidi"/>
+      <w:color w:val="2F5496" w:themeColor="accent1" w:themeShade="BF"/>
+      <w:sz w:val="26"/>
+      <w:szCs w:val="26"/>
     </w:rPr>
   </w:style>
 </w:styles>

</xml_diff>

<commit_message>
Updated Home and Create offers pages
</commit_message>
<xml_diff>
--- a/docs/Requirement/CJO Solution_v1.0.docx
+++ b/docs/Requirement/CJO Solution_v1.0.docx
@@ -1,6 +1,6 @@
 
 <file path=word/document.xml><?xml version="1.0" encoding="utf-8"?>
-<w:document xmlns:wpc="http://schemas.microsoft.com/office/word/2010/wordprocessingCanvas" xmlns:cx="http://schemas.microsoft.com/office/drawing/2014/chartex" xmlns:cx1="http://schemas.microsoft.com/office/drawing/2015/9/8/chartex" xmlns:cx2="http://schemas.microsoft.com/office/drawing/2015/10/21/chartex" xmlns:cx3="http://schemas.microsoft.com/office/drawing/2016/5/9/chartex" xmlns:cx4="http://schemas.microsoft.com/office/drawing/2016/5/10/chartex" xmlns:cx5="http://schemas.microsoft.com/office/drawing/2016/5/11/chartex" xmlns:mc="http://schemas.openxmlformats.org/markup-compatibility/2006" xmlns:o="urn:schemas-microsoft-com:office:office" xmlns:r="http://schemas.openxmlformats.org/officeDocument/2006/relationships" xmlns:m="http://schemas.openxmlformats.org/officeDocument/2006/math" xmlns:v="urn:schemas-microsoft-com:vml" xmlns:wp14="http://schemas.microsoft.com/office/word/2010/wordprocessingDrawing" xmlns:wp="http://schemas.openxmlformats.org/drawingml/2006/wordprocessingDrawing" xmlns:w10="urn:schemas-microsoft-com:office:word" xmlns:w="http://schemas.openxmlformats.org/wordprocessingml/2006/main" xmlns:w14="http://schemas.microsoft.com/office/word/2010/wordml" xmlns:w15="http://schemas.microsoft.com/office/word/2012/wordml" xmlns:w16se="http://schemas.microsoft.com/office/word/2015/wordml/symex" xmlns:wpg="http://schemas.microsoft.com/office/word/2010/wordprocessingGroup" xmlns:wpi="http://schemas.microsoft.com/office/word/2010/wordprocessingInk" xmlns:wne="http://schemas.microsoft.com/office/word/2006/wordml" xmlns:wps="http://schemas.microsoft.com/office/word/2010/wordprocessingShape" mc:Ignorable="w14 w15 w16se wp14">
+<w:document xmlns:wpc="http://schemas.microsoft.com/office/word/2010/wordprocessingCanvas" xmlns:cx="http://schemas.microsoft.com/office/drawing/2014/chartex" xmlns:cx1="http://schemas.microsoft.com/office/drawing/2015/9/8/chartex" xmlns:cx2="http://schemas.microsoft.com/office/drawing/2015/10/21/chartex" xmlns:cx3="http://schemas.microsoft.com/office/drawing/2016/5/9/chartex" xmlns:cx4="http://schemas.microsoft.com/office/drawing/2016/5/10/chartex" xmlns:cx5="http://schemas.microsoft.com/office/drawing/2016/5/11/chartex" xmlns:cx6="http://schemas.microsoft.com/office/drawing/2016/5/12/chartex" xmlns:cx7="http://schemas.microsoft.com/office/drawing/2016/5/13/chartex" xmlns:cx8="http://schemas.microsoft.com/office/drawing/2016/5/14/chartex" xmlns:mc="http://schemas.openxmlformats.org/markup-compatibility/2006" xmlns:aink="http://schemas.microsoft.com/office/drawing/2016/ink" xmlns:am3d="http://schemas.microsoft.com/office/drawing/2017/model3d" xmlns:o="urn:schemas-microsoft-com:office:office" xmlns:r="http://schemas.openxmlformats.org/officeDocument/2006/relationships" xmlns:m="http://schemas.openxmlformats.org/officeDocument/2006/math" xmlns:v="urn:schemas-microsoft-com:vml" xmlns:wp14="http://schemas.microsoft.com/office/word/2010/wordprocessingDrawing" xmlns:wp="http://schemas.openxmlformats.org/drawingml/2006/wordprocessingDrawing" xmlns:w10="urn:schemas-microsoft-com:office:word" xmlns:w="http://schemas.openxmlformats.org/wordprocessingml/2006/main" xmlns:w14="http://schemas.microsoft.com/office/word/2010/wordml" xmlns:w15="http://schemas.microsoft.com/office/word/2012/wordml" xmlns:w16se="http://schemas.microsoft.com/office/word/2015/wordml/symex" xmlns:wpg="http://schemas.microsoft.com/office/word/2010/wordprocessingGroup" xmlns:wpi="http://schemas.microsoft.com/office/word/2010/wordprocessingInk" xmlns:wne="http://schemas.microsoft.com/office/word/2006/wordml" xmlns:wps="http://schemas.microsoft.com/office/word/2010/wordprocessingShape" mc:Ignorable="w14 w15 w16se wp14">
   <w:body>
     <w:p>
       <w:pPr>
@@ -1837,13 +1837,7 @@
           <w:szCs w:val="28"/>
         </w:rPr>
       </w:pPr>
-    </w:p>
-    <w:p>
-      <w:pPr>
-        <w:shd w:val="clear" w:color="auto" w:fill="FFFFFF"/>
-        <w:spacing w:after="0" w:line="240" w:lineRule="auto"/>
-        <w:ind w:left="-38"/>
-        <w:outlineLvl w:val="0"/>
+      <w:r>
         <w:rPr>
           <w:rFonts w:ascii="Times New Roman" w:hAnsi="Times New Roman"/>
           <w:b/>
@@ -1853,7 +1847,9 @@
           <w:sz w:val="28"/>
           <w:szCs w:val="28"/>
         </w:rPr>
-      </w:pPr>
+        <w:lastRenderedPageBreak/>
+        <w:t>+</w:t>
+      </w:r>
       <w:r>
         <w:rPr>
           <w:rFonts w:ascii="Times New Roman" w:hAnsi="Times New Roman"/>
@@ -1863,7 +1859,6 @@
           <w:sz w:val="28"/>
           <w:szCs w:val="28"/>
         </w:rPr>
-        <w:lastRenderedPageBreak/>
         <w:drawing>
           <wp:inline distT="0" distB="0" distL="0" distR="0">
             <wp:extent cx="6457950" cy="9144000"/>
@@ -2385,54 +2380,6 @@
           <w:szCs w:val="28"/>
         </w:rPr>
       </w:pPr>
-    </w:p>
-    <w:p>
-      <w:pPr>
-        <w:shd w:val="clear" w:color="auto" w:fill="FFFFFF"/>
-        <w:spacing w:before="435" w:after="0" w:line="240" w:lineRule="auto"/>
-        <w:rPr>
-          <w:rFonts w:ascii="Times New Roman" w:hAnsi="Times New Roman"/>
-          <w:spacing w:val="-1"/>
-          <w:sz w:val="28"/>
-          <w:szCs w:val="28"/>
-        </w:rPr>
-      </w:pPr>
-    </w:p>
-    <w:p>
-      <w:pPr>
-        <w:shd w:val="clear" w:color="auto" w:fill="FFFFFF"/>
-        <w:spacing w:before="435" w:after="0" w:line="240" w:lineRule="auto"/>
-        <w:rPr>
-          <w:rFonts w:ascii="Times New Roman" w:hAnsi="Times New Roman"/>
-          <w:spacing w:val="-1"/>
-          <w:sz w:val="28"/>
-          <w:szCs w:val="28"/>
-        </w:rPr>
-      </w:pPr>
-    </w:p>
-    <w:p>
-      <w:pPr>
-        <w:shd w:val="clear" w:color="auto" w:fill="FFFFFF"/>
-        <w:spacing w:before="435" w:after="0" w:line="240" w:lineRule="auto"/>
-        <w:rPr>
-          <w:rFonts w:ascii="Times New Roman" w:hAnsi="Times New Roman"/>
-          <w:spacing w:val="-1"/>
-          <w:sz w:val="28"/>
-          <w:szCs w:val="28"/>
-        </w:rPr>
-      </w:pPr>
-    </w:p>
-    <w:p>
-      <w:pPr>
-        <w:shd w:val="clear" w:color="auto" w:fill="FFFFFF"/>
-        <w:spacing w:before="435" w:after="0" w:line="240" w:lineRule="auto"/>
-        <w:rPr>
-          <w:rFonts w:ascii="Times New Roman" w:hAnsi="Times New Roman"/>
-          <w:spacing w:val="-1"/>
-          <w:sz w:val="28"/>
-          <w:szCs w:val="28"/>
-        </w:rPr>
-      </w:pPr>
       <w:r>
         <w:rPr>
           <w:rFonts w:ascii="Times New Roman" w:hAnsi="Times New Roman"/>
@@ -2576,6 +2523,15 @@
         </w:rPr>
         <w:t>W — work days a year</w:t>
       </w:r>
+      <w:r>
+        <w:rPr>
+          <w:rFonts w:ascii="Times New Roman" w:hAnsi="Times New Roman"/>
+          <w:spacing w:val="-1"/>
+          <w:sz w:val="28"/>
+          <w:szCs w:val="28"/>
+        </w:rPr>
+        <w:t xml:space="preserve"> (Base - 1864)</w:t>
+      </w:r>
     </w:p>
     <w:p>
       <w:pPr>
@@ -2638,6 +2594,15 @@
         </w:rPr>
         <w:t>H — hours a day</w:t>
       </w:r>
+      <w:r>
+        <w:rPr>
+          <w:rFonts w:ascii="Times New Roman" w:hAnsi="Times New Roman"/>
+          <w:spacing w:val="-1"/>
+          <w:sz w:val="28"/>
+          <w:szCs w:val="28"/>
+        </w:rPr>
+        <w:t xml:space="preserve"> (8)</w:t>
+      </w:r>
     </w:p>
     <w:p>
       <w:pPr>
@@ -2658,7 +2623,6 @@
           <w:sz w:val="28"/>
           <w:szCs w:val="28"/>
         </w:rPr>
-        <w:lastRenderedPageBreak/>
         <w:t>C — contractor factor (percent time employed)</w:t>
       </w:r>
     </w:p>
@@ -2706,7 +2670,18 @@
           <w:sz w:val="28"/>
           <w:szCs w:val="28"/>
         </w:rPr>
-        <w:t>An average developing making $120K a year would be able to get about $80/hour</w:t>
+        <w:t>An average developer</w:t>
+      </w:r>
+      <w:bookmarkStart w:id="0" w:name="_GoBack"/>
+      <w:bookmarkEnd w:id="0"/>
+      <w:r>
+        <w:rPr>
+          <w:rFonts w:ascii="Times New Roman" w:hAnsi="Times New Roman"/>
+          <w:spacing w:val="-1"/>
+          <w:sz w:val="28"/>
+          <w:szCs w:val="28"/>
+        </w:rPr>
+        <w:t xml:space="preserve"> making $120K a year would be able to get about $80/hour</w:t>
       </w:r>
     </w:p>
     <w:p>
@@ -2795,19 +2770,7 @@
           <w:caps/>
           <w:color w:val="EF7622"/>
         </w:rPr>
-        <w:t>Personal time off (</w:t>
-      </w:r>
-      <w:bookmarkStart w:id="0" w:name="_GoBack"/>
-      <w:bookmarkEnd w:id="0"/>
-      <w:r>
-        <w:rPr>
-          <w:rFonts w:ascii="Helvetica" w:hAnsi="Helvetica" w:cs="Helvetica"/>
-          <w:b/>
-          <w:bCs/>
-          <w:caps/>
-          <w:color w:val="EF7622"/>
-        </w:rPr>
-        <w:t>PTO)</w:t>
+        <w:t>Personal time off (PTO)</w:t>
       </w:r>
     </w:p>
     <w:tbl>
@@ -3441,6 +3404,1502 @@
         </w:rPr>
       </w:pPr>
     </w:p>
+    <w:p>
+      <w:pPr>
+        <w:pStyle w:val="NormalWeb"/>
+        <w:shd w:val="clear" w:color="auto" w:fill="FFFFFF"/>
+        <w:spacing w:before="0" w:beforeAutospacing="0" w:after="0" w:afterAutospacing="0"/>
+        <w:textAlignment w:val="baseline"/>
+        <w:rPr>
+          <w:color w:val="4A4A4A"/>
+        </w:rPr>
+      </w:pPr>
+      <w:r>
+        <w:rPr>
+          <w:color w:val="4A4A4A"/>
+        </w:rPr>
+        <w:t xml:space="preserve">When evaluating job offers, there are so many factors that determine </w:t>
+      </w:r>
+      <w:proofErr w:type="gramStart"/>
+      <w:r>
+        <w:rPr>
+          <w:color w:val="4A4A4A"/>
+        </w:rPr>
+        <w:t>whether or not</w:t>
+      </w:r>
+      <w:proofErr w:type="gramEnd"/>
+      <w:r>
+        <w:rPr>
+          <w:color w:val="4A4A4A"/>
+        </w:rPr>
+        <w:t xml:space="preserve"> you’ll accept. Just think about it. Culture. Benefits. Work-life balance. Salary. Salary. Did I mention salary? While it might sound like I’m repeating myself, I find that most people are hyper focused on a number without looking at the full picture. If you think about it, salary is all relative to where you live.</w:t>
+      </w:r>
+    </w:p>
+    <w:p>
+      <w:pPr>
+        <w:pStyle w:val="NormalWeb"/>
+        <w:shd w:val="clear" w:color="auto" w:fill="FFFFFF"/>
+        <w:spacing w:before="0" w:after="0"/>
+        <w:textAlignment w:val="baseline"/>
+        <w:rPr>
+          <w:color w:val="4A4A4A"/>
+        </w:rPr>
+      </w:pPr>
+      <w:r>
+        <w:rPr>
+          <w:color w:val="4A4A4A"/>
+        </w:rPr>
+        <w:t>A $50,000 offer for a job in Manhattan is not the same as a $50,000 offer in Richmond, VA. Once you factor in expenses such as rent/mortgage payments, taxes, food, student loans, health insurance, and transportation (to name a few), your take-home pay can look a lot different. But </w:t>
+      </w:r>
+      <w:r>
+        <w:rPr>
+          <w:rStyle w:val="Strong"/>
+          <w:rFonts w:ascii="inherit" w:hAnsi="inherit"/>
+          <w:i/>
+          <w:iCs/>
+          <w:color w:val="4A4A4A"/>
+          <w:bdr w:val="none" w:sz="0" w:space="0" w:color="auto" w:frame="1"/>
+        </w:rPr>
+        <w:t>how</w:t>
+      </w:r>
+      <w:r>
+        <w:rPr>
+          <w:color w:val="4A4A4A"/>
+        </w:rPr>
+        <w:t> much different does it look? As you read along, you’ll see some different expenses that I’ve uncovered that you may not have thought about.</w:t>
+      </w:r>
+    </w:p>
+    <w:p>
+      <w:pPr>
+        <w:pStyle w:val="Heading3"/>
+        <w:shd w:val="clear" w:color="auto" w:fill="FFFFFF"/>
+        <w:textAlignment w:val="baseline"/>
+        <w:rPr>
+          <w:rFonts w:ascii="Helvetica" w:hAnsi="Helvetica" w:cs="Helvetica"/>
+          <w:color w:val="4A4A4A"/>
+        </w:rPr>
+      </w:pPr>
+      <w:r>
+        <w:rPr>
+          <w:rFonts w:ascii="Helvetica" w:hAnsi="Helvetica" w:cs="Helvetica"/>
+          <w:color w:val="4A4A4A"/>
+        </w:rPr>
+        <w:t>Housing</w:t>
+      </w:r>
+    </w:p>
+    <w:p>
+      <w:pPr>
+        <w:pStyle w:val="NormalWeb"/>
+        <w:shd w:val="clear" w:color="auto" w:fill="FFFFFF"/>
+        <w:textAlignment w:val="baseline"/>
+        <w:rPr>
+          <w:color w:val="4A4A4A"/>
+        </w:rPr>
+      </w:pPr>
+      <w:r>
+        <w:rPr>
+          <w:color w:val="4A4A4A"/>
+        </w:rPr>
+        <w:t>Housing is arguably your biggest expense, no matter where you live. Experts suggest that you should spend no more than one third of your salary on rent. Unless staying in your house or apartment is your sole form of entertainment. If you’re looking at a mortgage, the ratio is about the same.</w:t>
+      </w:r>
+    </w:p>
+    <w:p>
+      <w:pPr>
+        <w:pStyle w:val="NormalWeb"/>
+        <w:shd w:val="clear" w:color="auto" w:fill="FFFFFF"/>
+        <w:textAlignment w:val="baseline"/>
+        <w:rPr>
+          <w:color w:val="4A4A4A"/>
+        </w:rPr>
+      </w:pPr>
+      <w:r>
+        <w:rPr>
+          <w:color w:val="4A4A4A"/>
+        </w:rPr>
+        <w:t>Let’s look at rent in a two bedroom/one bathroom apartment in a few notable markets:</w:t>
+      </w:r>
+    </w:p>
+    <w:p>
+      <w:pPr>
+        <w:numPr>
+          <w:ilvl w:val="0"/>
+          <w:numId w:val="10"/>
+        </w:numPr>
+        <w:shd w:val="clear" w:color="auto" w:fill="FFFFFF"/>
+        <w:spacing w:after="0" w:line="240" w:lineRule="auto"/>
+        <w:textAlignment w:val="baseline"/>
+        <w:rPr>
+          <w:rFonts w:ascii="inherit" w:hAnsi="inherit"/>
+          <w:color w:val="4A4A4A"/>
+        </w:rPr>
+      </w:pPr>
+      <w:r>
+        <w:rPr>
+          <w:rFonts w:ascii="inherit" w:hAnsi="inherit"/>
+          <w:color w:val="4A4A4A"/>
+        </w:rPr>
+        <w:t>New York City - $4,088/month</w:t>
+      </w:r>
+    </w:p>
+    <w:p>
+      <w:pPr>
+        <w:numPr>
+          <w:ilvl w:val="0"/>
+          <w:numId w:val="10"/>
+        </w:numPr>
+        <w:shd w:val="clear" w:color="auto" w:fill="FFFFFF"/>
+        <w:spacing w:before="100" w:beforeAutospacing="1" w:after="100" w:afterAutospacing="1" w:line="240" w:lineRule="auto"/>
+        <w:textAlignment w:val="baseline"/>
+        <w:rPr>
+          <w:rFonts w:ascii="inherit" w:hAnsi="inherit"/>
+          <w:color w:val="4A4A4A"/>
+        </w:rPr>
+      </w:pPr>
+      <w:r>
+        <w:rPr>
+          <w:rFonts w:ascii="inherit" w:hAnsi="inherit"/>
+          <w:color w:val="4A4A4A"/>
+        </w:rPr>
+        <w:t>San Francisco, CA - $3,519/month</w:t>
+      </w:r>
+    </w:p>
+    <w:p>
+      <w:pPr>
+        <w:numPr>
+          <w:ilvl w:val="0"/>
+          <w:numId w:val="10"/>
+        </w:numPr>
+        <w:shd w:val="clear" w:color="auto" w:fill="FFFFFF"/>
+        <w:spacing w:before="100" w:beforeAutospacing="1" w:after="100" w:afterAutospacing="1" w:line="240" w:lineRule="auto"/>
+        <w:textAlignment w:val="baseline"/>
+        <w:rPr>
+          <w:rFonts w:ascii="inherit" w:hAnsi="inherit"/>
+          <w:color w:val="4A4A4A"/>
+        </w:rPr>
+      </w:pPr>
+      <w:r>
+        <w:rPr>
+          <w:rFonts w:ascii="inherit" w:hAnsi="inherit"/>
+          <w:color w:val="4A4A4A"/>
+        </w:rPr>
+        <w:t>Washington, DC - $2,111/month</w:t>
+      </w:r>
+    </w:p>
+    <w:p>
+      <w:pPr>
+        <w:numPr>
+          <w:ilvl w:val="0"/>
+          <w:numId w:val="10"/>
+        </w:numPr>
+        <w:shd w:val="clear" w:color="auto" w:fill="FFFFFF"/>
+        <w:spacing w:before="100" w:beforeAutospacing="1" w:after="100" w:afterAutospacing="1" w:line="240" w:lineRule="auto"/>
+        <w:textAlignment w:val="baseline"/>
+        <w:rPr>
+          <w:rFonts w:ascii="inherit" w:hAnsi="inherit"/>
+          <w:color w:val="4A4A4A"/>
+        </w:rPr>
+      </w:pPr>
+      <w:r>
+        <w:rPr>
+          <w:rFonts w:ascii="inherit" w:hAnsi="inherit"/>
+          <w:color w:val="4A4A4A"/>
+        </w:rPr>
+        <w:t>Durham, NC - $848/month</w:t>
+      </w:r>
+    </w:p>
+    <w:p>
+      <w:pPr>
+        <w:numPr>
+          <w:ilvl w:val="0"/>
+          <w:numId w:val="10"/>
+        </w:numPr>
+        <w:shd w:val="clear" w:color="auto" w:fill="FFFFFF"/>
+        <w:spacing w:before="100" w:beforeAutospacing="1" w:after="100" w:afterAutospacing="1" w:line="240" w:lineRule="auto"/>
+        <w:textAlignment w:val="baseline"/>
+        <w:rPr>
+          <w:rFonts w:ascii="inherit" w:hAnsi="inherit"/>
+          <w:color w:val="4A4A4A"/>
+        </w:rPr>
+      </w:pPr>
+      <w:r>
+        <w:rPr>
+          <w:rFonts w:ascii="inherit" w:hAnsi="inherit"/>
+          <w:color w:val="4A4A4A"/>
+        </w:rPr>
+        <w:t>Charlottesville, VA - $1,132/month</w:t>
+      </w:r>
+    </w:p>
+    <w:p>
+      <w:pPr>
+        <w:pStyle w:val="NormalWeb"/>
+        <w:shd w:val="clear" w:color="auto" w:fill="FFFFFF"/>
+        <w:spacing w:before="0" w:after="0"/>
+        <w:textAlignment w:val="baseline"/>
+        <w:rPr>
+          <w:color w:val="4A4A4A"/>
+        </w:rPr>
+      </w:pPr>
+      <w:r>
+        <w:rPr>
+          <w:color w:val="4A4A4A"/>
+        </w:rPr>
+        <w:t>While looking at these rents, please note that they’re an average (</w:t>
+      </w:r>
+      <w:hyperlink r:id="rId11" w:history="1">
+        <w:r>
+          <w:rPr>
+            <w:rStyle w:val="Hyperlink"/>
+            <w:rFonts w:ascii="Helvetica" w:eastAsiaTheme="majorEastAsia" w:hAnsi="Helvetica" w:cs="Helvetica"/>
+            <w:b/>
+            <w:bCs/>
+            <w:color w:val="1C77C3"/>
+            <w:bdr w:val="none" w:sz="0" w:space="0" w:color="auto" w:frame="1"/>
+          </w:rPr>
+          <w:t>here’s my source</w:t>
+        </w:r>
+      </w:hyperlink>
+      <w:r>
+        <w:rPr>
+          <w:color w:val="4A4A4A"/>
+        </w:rPr>
+        <w:t xml:space="preserve">). So, some places could be more expensive, some could be less. Everything will depend on location - but looking at that $50,000 salary we started with, would any of </w:t>
+      </w:r>
+      <w:proofErr w:type="gramStart"/>
+      <w:r>
+        <w:rPr>
+          <w:color w:val="4A4A4A"/>
+        </w:rPr>
+        <w:t>these even work</w:t>
+      </w:r>
+      <w:proofErr w:type="gramEnd"/>
+      <w:r>
+        <w:rPr>
+          <w:color w:val="4A4A4A"/>
+        </w:rPr>
+        <w:t xml:space="preserve"> with a budget?</w:t>
+      </w:r>
+    </w:p>
+    <w:p>
+      <w:pPr>
+        <w:pStyle w:val="NormalWeb"/>
+        <w:shd w:val="clear" w:color="auto" w:fill="FFFFFF"/>
+        <w:textAlignment w:val="baseline"/>
+        <w:rPr>
+          <w:color w:val="4A4A4A"/>
+        </w:rPr>
+      </w:pPr>
+      <w:r>
+        <w:rPr>
+          <w:color w:val="4A4A4A"/>
+        </w:rPr>
+        <w:t>Home ownership is a goal that many folks strive to attain. In fact, I bought my first house this year and understand both the struggle and expectation changes when you see what your actual budget is, and how you’re going to achieve that goal with a home.</w:t>
+      </w:r>
+    </w:p>
+    <w:p>
+      <w:pPr>
+        <w:pStyle w:val="NormalWeb"/>
+        <w:shd w:val="clear" w:color="auto" w:fill="FFFFFF"/>
+        <w:textAlignment w:val="baseline"/>
+        <w:rPr>
+          <w:color w:val="4A4A4A"/>
+        </w:rPr>
+      </w:pPr>
+      <w:r>
+        <w:rPr>
+          <w:color w:val="4A4A4A"/>
+        </w:rPr>
+        <w:lastRenderedPageBreak/>
+        <w:t>Let’s look at the same markets and the average cost of owning a home:</w:t>
+      </w:r>
+    </w:p>
+    <w:p>
+      <w:pPr>
+        <w:numPr>
+          <w:ilvl w:val="0"/>
+          <w:numId w:val="11"/>
+        </w:numPr>
+        <w:shd w:val="clear" w:color="auto" w:fill="FFFFFF"/>
+        <w:spacing w:after="0" w:line="240" w:lineRule="auto"/>
+        <w:textAlignment w:val="baseline"/>
+        <w:rPr>
+          <w:rFonts w:ascii="inherit" w:hAnsi="inherit"/>
+          <w:color w:val="4A4A4A"/>
+        </w:rPr>
+      </w:pPr>
+      <w:r>
+        <w:rPr>
+          <w:rFonts w:ascii="inherit" w:hAnsi="inherit"/>
+          <w:color w:val="4A4A4A"/>
+        </w:rPr>
+        <w:t>New York City - $1.6 million</w:t>
+      </w:r>
+    </w:p>
+    <w:p>
+      <w:pPr>
+        <w:numPr>
+          <w:ilvl w:val="0"/>
+          <w:numId w:val="11"/>
+        </w:numPr>
+        <w:shd w:val="clear" w:color="auto" w:fill="FFFFFF"/>
+        <w:spacing w:before="100" w:beforeAutospacing="1" w:after="100" w:afterAutospacing="1" w:line="240" w:lineRule="auto"/>
+        <w:textAlignment w:val="baseline"/>
+        <w:rPr>
+          <w:rFonts w:ascii="inherit" w:hAnsi="inherit"/>
+          <w:color w:val="4A4A4A"/>
+        </w:rPr>
+      </w:pPr>
+      <w:r>
+        <w:rPr>
+          <w:rFonts w:ascii="inherit" w:hAnsi="inherit"/>
+          <w:color w:val="4A4A4A"/>
+        </w:rPr>
+        <w:t>San Francisco, CA - $1 million</w:t>
+      </w:r>
+    </w:p>
+    <w:p>
+      <w:pPr>
+        <w:numPr>
+          <w:ilvl w:val="0"/>
+          <w:numId w:val="11"/>
+        </w:numPr>
+        <w:shd w:val="clear" w:color="auto" w:fill="FFFFFF"/>
+        <w:spacing w:before="100" w:beforeAutospacing="1" w:after="100" w:afterAutospacing="1" w:line="240" w:lineRule="auto"/>
+        <w:textAlignment w:val="baseline"/>
+        <w:rPr>
+          <w:rFonts w:ascii="inherit" w:hAnsi="inherit"/>
+          <w:color w:val="4A4A4A"/>
+        </w:rPr>
+      </w:pPr>
+      <w:r>
+        <w:rPr>
+          <w:rFonts w:ascii="inherit" w:hAnsi="inherit"/>
+          <w:color w:val="4A4A4A"/>
+        </w:rPr>
+        <w:t>Washington, DC - $786k</w:t>
+      </w:r>
+    </w:p>
+    <w:p>
+      <w:pPr>
+        <w:numPr>
+          <w:ilvl w:val="0"/>
+          <w:numId w:val="11"/>
+        </w:numPr>
+        <w:shd w:val="clear" w:color="auto" w:fill="FFFFFF"/>
+        <w:spacing w:before="100" w:beforeAutospacing="1" w:after="100" w:afterAutospacing="1" w:line="240" w:lineRule="auto"/>
+        <w:textAlignment w:val="baseline"/>
+        <w:rPr>
+          <w:rFonts w:ascii="inherit" w:hAnsi="inherit"/>
+          <w:color w:val="4A4A4A"/>
+        </w:rPr>
+      </w:pPr>
+      <w:r>
+        <w:rPr>
+          <w:rFonts w:ascii="inherit" w:hAnsi="inherit"/>
+          <w:color w:val="4A4A4A"/>
+        </w:rPr>
+        <w:t>Durham, NC - $220k</w:t>
+      </w:r>
+    </w:p>
+    <w:p>
+      <w:pPr>
+        <w:numPr>
+          <w:ilvl w:val="0"/>
+          <w:numId w:val="11"/>
+        </w:numPr>
+        <w:shd w:val="clear" w:color="auto" w:fill="FFFFFF"/>
+        <w:spacing w:before="100" w:beforeAutospacing="1" w:after="100" w:afterAutospacing="1" w:line="240" w:lineRule="auto"/>
+        <w:textAlignment w:val="baseline"/>
+        <w:rPr>
+          <w:rFonts w:ascii="inherit" w:hAnsi="inherit"/>
+          <w:color w:val="4A4A4A"/>
+        </w:rPr>
+      </w:pPr>
+      <w:r>
+        <w:rPr>
+          <w:rFonts w:ascii="inherit" w:hAnsi="inherit"/>
+          <w:color w:val="4A4A4A"/>
+        </w:rPr>
+        <w:t>Charlottesville, VA - $350k</w:t>
+      </w:r>
+    </w:p>
+    <w:p>
+      <w:pPr>
+        <w:pStyle w:val="NormalWeb"/>
+        <w:shd w:val="clear" w:color="auto" w:fill="FFFFFF"/>
+        <w:textAlignment w:val="baseline"/>
+        <w:rPr>
+          <w:color w:val="4A4A4A"/>
+        </w:rPr>
+      </w:pPr>
+      <w:r>
+        <w:rPr>
+          <w:color w:val="4A4A4A"/>
+        </w:rPr>
+        <w:t>Once again, these are averages - and all of them are within the city limits. If, alternatively, you choose to work in the city and commute, that is also going to be a toll on your time.</w:t>
+      </w:r>
+    </w:p>
+    <w:p>
+      <w:pPr>
+        <w:pStyle w:val="Heading3"/>
+        <w:shd w:val="clear" w:color="auto" w:fill="FFFFFF"/>
+        <w:textAlignment w:val="baseline"/>
+        <w:rPr>
+          <w:rFonts w:ascii="Helvetica" w:hAnsi="Helvetica" w:cs="Helvetica"/>
+          <w:color w:val="4A4A4A"/>
+        </w:rPr>
+      </w:pPr>
+      <w:r>
+        <w:rPr>
+          <w:rFonts w:ascii="Helvetica" w:hAnsi="Helvetica" w:cs="Helvetica"/>
+          <w:color w:val="4A4A4A"/>
+        </w:rPr>
+        <w:t>Transportation/Commute</w:t>
+      </w:r>
+    </w:p>
+    <w:p>
+      <w:pPr>
+        <w:pStyle w:val="NormalWeb"/>
+        <w:shd w:val="clear" w:color="auto" w:fill="FFFFFF"/>
+        <w:textAlignment w:val="baseline"/>
+        <w:rPr>
+          <w:color w:val="4A4A4A"/>
+        </w:rPr>
+      </w:pPr>
+      <w:r>
+        <w:rPr>
+          <w:color w:val="4A4A4A"/>
+        </w:rPr>
+        <w:t xml:space="preserve">Transportation is important, whether you own a car, take the bus or train, or walk. Each of these are associated with costs to consider, whether it is a car payment, insurance, car maintenance, gas, and tolls; a metro/subway card; or bus fare. </w:t>
+      </w:r>
+      <w:proofErr w:type="gramStart"/>
+      <w:r>
+        <w:rPr>
+          <w:color w:val="4A4A4A"/>
+        </w:rPr>
+        <w:t>However</w:t>
+      </w:r>
+      <w:proofErr w:type="gramEnd"/>
+      <w:r>
+        <w:rPr>
+          <w:color w:val="4A4A4A"/>
+        </w:rPr>
+        <w:t xml:space="preserve"> there is a hidden expense: the time it takes you to get to and from work.</w:t>
+      </w:r>
+    </w:p>
+    <w:p>
+      <w:pPr>
+        <w:pStyle w:val="NormalWeb"/>
+        <w:shd w:val="clear" w:color="auto" w:fill="FFFFFF"/>
+        <w:spacing w:before="0" w:after="0"/>
+        <w:textAlignment w:val="baseline"/>
+        <w:rPr>
+          <w:color w:val="4A4A4A"/>
+        </w:rPr>
+      </w:pPr>
+      <w:r>
+        <w:rPr>
+          <w:color w:val="4A4A4A"/>
+        </w:rPr>
+        <w:t xml:space="preserve">The hidden time expense impacts people in </w:t>
+      </w:r>
+      <w:proofErr w:type="gramStart"/>
+      <w:r>
+        <w:rPr>
+          <w:color w:val="4A4A4A"/>
+        </w:rPr>
+        <w:t>many different ways</w:t>
+      </w:r>
+      <w:proofErr w:type="gramEnd"/>
+      <w:r>
+        <w:rPr>
+          <w:color w:val="4A4A4A"/>
+        </w:rPr>
+        <w:t xml:space="preserve">. </w:t>
+      </w:r>
+      <w:proofErr w:type="gramStart"/>
+      <w:r>
+        <w:rPr>
+          <w:color w:val="4A4A4A"/>
+        </w:rPr>
+        <w:t>First of all</w:t>
+      </w:r>
+      <w:proofErr w:type="gramEnd"/>
+      <w:r>
+        <w:rPr>
+          <w:color w:val="4A4A4A"/>
+        </w:rPr>
+        <w:t>, there’s the work/life balance. According to a study by folks at the University of Waterloo, the longer someone commutes, the less happy they are with their lives. (</w:t>
+      </w:r>
+      <w:hyperlink r:id="rId12" w:anchor="2b1df9b7417f" w:history="1">
+        <w:r>
+          <w:rPr>
+            <w:rStyle w:val="Hyperlink"/>
+            <w:rFonts w:ascii="Helvetica" w:eastAsiaTheme="majorEastAsia" w:hAnsi="Helvetica" w:cs="Helvetica"/>
+            <w:b/>
+            <w:bCs/>
+            <w:color w:val="1C77C3"/>
+            <w:bdr w:val="none" w:sz="0" w:space="0" w:color="auto" w:frame="1"/>
+          </w:rPr>
+          <w:t>Here’s a link</w:t>
+        </w:r>
+      </w:hyperlink>
+      <w:r>
+        <w:rPr>
+          <w:color w:val="4A4A4A"/>
+        </w:rPr>
+        <w:t> to an article about this study.) If you’re in the car two hours a day every day, and if you think of it as your hourly rate ($50,000 - about $24/</w:t>
+      </w:r>
+      <w:proofErr w:type="spellStart"/>
+      <w:r>
+        <w:rPr>
+          <w:color w:val="4A4A4A"/>
+        </w:rPr>
+        <w:t>hr</w:t>
+      </w:r>
+      <w:proofErr w:type="spellEnd"/>
+      <w:r>
+        <w:rPr>
+          <w:color w:val="4A4A4A"/>
+        </w:rPr>
+        <w:t>), that equates to about $240 worth of your time each week.</w:t>
+      </w:r>
+    </w:p>
+    <w:p>
+      <w:pPr>
+        <w:pStyle w:val="NormalWeb"/>
+        <w:shd w:val="clear" w:color="auto" w:fill="FFFFFF"/>
+        <w:textAlignment w:val="baseline"/>
+        <w:rPr>
+          <w:color w:val="4A4A4A"/>
+        </w:rPr>
+      </w:pPr>
+      <w:r>
+        <w:rPr>
+          <w:color w:val="4A4A4A"/>
+        </w:rPr>
+        <w:t>Here’s a look at average commute times:</w:t>
+      </w:r>
+    </w:p>
+    <w:p>
+      <w:pPr>
+        <w:numPr>
+          <w:ilvl w:val="0"/>
+          <w:numId w:val="12"/>
+        </w:numPr>
+        <w:shd w:val="clear" w:color="auto" w:fill="FFFFFF"/>
+        <w:spacing w:after="0" w:line="240" w:lineRule="auto"/>
+        <w:textAlignment w:val="baseline"/>
+        <w:rPr>
+          <w:rFonts w:ascii="inherit" w:hAnsi="inherit"/>
+          <w:color w:val="4A4A4A"/>
+        </w:rPr>
+      </w:pPr>
+      <w:hyperlink r:id="rId13" w:history="1">
+        <w:r>
+          <w:rPr>
+            <w:rStyle w:val="Hyperlink"/>
+            <w:rFonts w:ascii="Helvetica" w:eastAsiaTheme="majorEastAsia" w:hAnsi="Helvetica" w:cs="Helvetica"/>
+            <w:b/>
+            <w:bCs/>
+            <w:color w:val="1C77C3"/>
+            <w:bdr w:val="none" w:sz="0" w:space="0" w:color="auto" w:frame="1"/>
+          </w:rPr>
+          <w:t>New York City</w:t>
+        </w:r>
+      </w:hyperlink>
+      <w:r>
+        <w:rPr>
+          <w:rFonts w:ascii="inherit" w:hAnsi="inherit"/>
+          <w:color w:val="4A4A4A"/>
+        </w:rPr>
+        <w:t> - 36.3 minutes</w:t>
+      </w:r>
+    </w:p>
+    <w:p>
+      <w:pPr>
+        <w:numPr>
+          <w:ilvl w:val="0"/>
+          <w:numId w:val="12"/>
+        </w:numPr>
+        <w:shd w:val="clear" w:color="auto" w:fill="FFFFFF"/>
+        <w:spacing w:before="100" w:beforeAutospacing="1" w:after="100" w:afterAutospacing="1" w:line="240" w:lineRule="auto"/>
+        <w:textAlignment w:val="baseline"/>
+        <w:rPr>
+          <w:rFonts w:ascii="inherit" w:hAnsi="inherit"/>
+          <w:color w:val="4A4A4A"/>
+        </w:rPr>
+      </w:pPr>
+      <w:r>
+        <w:rPr>
+          <w:rFonts w:ascii="inherit" w:hAnsi="inherit"/>
+          <w:color w:val="4A4A4A"/>
+        </w:rPr>
+        <w:t>San Francisco, CA - 30.5 minutes</w:t>
+      </w:r>
+    </w:p>
+    <w:p>
+      <w:pPr>
+        <w:numPr>
+          <w:ilvl w:val="0"/>
+          <w:numId w:val="12"/>
+        </w:numPr>
+        <w:shd w:val="clear" w:color="auto" w:fill="FFFFFF"/>
+        <w:spacing w:before="100" w:beforeAutospacing="1" w:after="100" w:afterAutospacing="1" w:line="240" w:lineRule="auto"/>
+        <w:textAlignment w:val="baseline"/>
+        <w:rPr>
+          <w:rFonts w:ascii="inherit" w:hAnsi="inherit"/>
+          <w:color w:val="4A4A4A"/>
+        </w:rPr>
+      </w:pPr>
+      <w:r>
+        <w:rPr>
+          <w:rFonts w:ascii="inherit" w:hAnsi="inherit"/>
+          <w:color w:val="4A4A4A"/>
+        </w:rPr>
+        <w:t>Washington, DC - 48.8 minutes</w:t>
+      </w:r>
+    </w:p>
+    <w:p>
+      <w:pPr>
+        <w:numPr>
+          <w:ilvl w:val="0"/>
+          <w:numId w:val="12"/>
+        </w:numPr>
+        <w:shd w:val="clear" w:color="auto" w:fill="FFFFFF"/>
+        <w:spacing w:before="100" w:beforeAutospacing="1" w:after="100" w:afterAutospacing="1" w:line="240" w:lineRule="auto"/>
+        <w:textAlignment w:val="baseline"/>
+        <w:rPr>
+          <w:rFonts w:ascii="inherit" w:hAnsi="inherit"/>
+          <w:color w:val="4A4A4A"/>
+        </w:rPr>
+      </w:pPr>
+      <w:r>
+        <w:rPr>
+          <w:rFonts w:ascii="inherit" w:hAnsi="inherit"/>
+          <w:color w:val="4A4A4A"/>
+        </w:rPr>
+        <w:t>Durham, NC - 24 minutes</w:t>
+      </w:r>
+    </w:p>
+    <w:p>
+      <w:pPr>
+        <w:numPr>
+          <w:ilvl w:val="0"/>
+          <w:numId w:val="12"/>
+        </w:numPr>
+        <w:shd w:val="clear" w:color="auto" w:fill="FFFFFF"/>
+        <w:spacing w:before="100" w:beforeAutospacing="1" w:after="100" w:afterAutospacing="1" w:line="240" w:lineRule="auto"/>
+        <w:textAlignment w:val="baseline"/>
+        <w:rPr>
+          <w:rFonts w:ascii="inherit" w:hAnsi="inherit"/>
+          <w:color w:val="4A4A4A"/>
+        </w:rPr>
+      </w:pPr>
+      <w:r>
+        <w:rPr>
+          <w:rFonts w:ascii="inherit" w:hAnsi="inherit"/>
+          <w:color w:val="4A4A4A"/>
+        </w:rPr>
+        <w:t>Charlottesville, VA - 24 minutes</w:t>
+      </w:r>
+    </w:p>
+    <w:p>
+      <w:pPr>
+        <w:pStyle w:val="NormalWeb"/>
+        <w:shd w:val="clear" w:color="auto" w:fill="FFFFFF"/>
+        <w:textAlignment w:val="baseline"/>
+        <w:rPr>
+          <w:color w:val="4A4A4A"/>
+        </w:rPr>
+      </w:pPr>
+      <w:r>
+        <w:rPr>
+          <w:color w:val="4A4A4A"/>
+        </w:rPr>
+        <w:t xml:space="preserve">Please note this does not include any traffic accidents or road work, which can have massive impacts on your commute. If you’re </w:t>
+      </w:r>
+      <w:proofErr w:type="gramStart"/>
+      <w:r>
+        <w:rPr>
+          <w:color w:val="4A4A4A"/>
+        </w:rPr>
+        <w:t>looking into</w:t>
+      </w:r>
+      <w:proofErr w:type="gramEnd"/>
+      <w:r>
+        <w:rPr>
+          <w:color w:val="4A4A4A"/>
+        </w:rPr>
+        <w:t xml:space="preserve"> this and have an idea of where you’d like to live, I recommend looking at your favorite GPS app a few days in a row during rush hour to get a better idea of what your commute would be.</w:t>
+      </w:r>
+    </w:p>
+    <w:p>
+      <w:pPr>
+        <w:pStyle w:val="Heading3"/>
+        <w:shd w:val="clear" w:color="auto" w:fill="FFFFFF"/>
+        <w:textAlignment w:val="baseline"/>
+        <w:rPr>
+          <w:rFonts w:ascii="Helvetica" w:hAnsi="Helvetica" w:cs="Helvetica"/>
+          <w:color w:val="4A4A4A"/>
+        </w:rPr>
+      </w:pPr>
+      <w:r>
+        <w:rPr>
+          <w:rFonts w:ascii="Helvetica" w:hAnsi="Helvetica" w:cs="Helvetica"/>
+          <w:color w:val="4A4A4A"/>
+        </w:rPr>
+        <w:t>Cost of Activities</w:t>
+      </w:r>
+    </w:p>
+    <w:p>
+      <w:pPr>
+        <w:pStyle w:val="NormalWeb"/>
+        <w:shd w:val="clear" w:color="auto" w:fill="FFFFFF"/>
+        <w:textAlignment w:val="baseline"/>
+        <w:rPr>
+          <w:color w:val="4A4A4A"/>
+        </w:rPr>
+      </w:pPr>
+      <w:r>
+        <w:rPr>
+          <w:color w:val="4A4A4A"/>
+        </w:rPr>
+        <w:t xml:space="preserve">The cost of activities, dining, and entertainment is going to vary from restaurant to restaurant or activity to activity, but also based on your location. Will you have to travel to go to concerts, hiking, or anything else that interests you? There are not many hard numbers on activities, but a good recommendation is to look at some restaurants, activities, </w:t>
+      </w:r>
+      <w:proofErr w:type="spellStart"/>
+      <w:r>
+        <w:rPr>
+          <w:color w:val="4A4A4A"/>
+        </w:rPr>
+        <w:t>etc</w:t>
+      </w:r>
+      <w:proofErr w:type="spellEnd"/>
+      <w:r>
+        <w:rPr>
+          <w:color w:val="4A4A4A"/>
+        </w:rPr>
+        <w:t xml:space="preserve">, and price them out. </w:t>
+      </w:r>
+      <w:proofErr w:type="gramStart"/>
+      <w:r>
+        <w:rPr>
+          <w:color w:val="4A4A4A"/>
+        </w:rPr>
+        <w:t>Also</w:t>
+      </w:r>
+      <w:proofErr w:type="gramEnd"/>
+      <w:r>
+        <w:rPr>
+          <w:color w:val="4A4A4A"/>
+        </w:rPr>
+        <w:t xml:space="preserve"> to think realistically about how often you’ll be doing fun activities within your budget. In addition to entertainment, dining, and activities, you’ll need to also think about costs of haircuts, babysitters, pet sitters, dog walkers, dry cleaners, and so much more. While these aren’t the “fun” things to look at, they would be included in your budget for these activities.</w:t>
+      </w:r>
+    </w:p>
+    <w:p>
+      <w:pPr>
+        <w:pStyle w:val="Heading3"/>
+        <w:shd w:val="clear" w:color="auto" w:fill="FFFFFF"/>
+        <w:textAlignment w:val="baseline"/>
+        <w:rPr>
+          <w:rFonts w:ascii="Helvetica" w:hAnsi="Helvetica" w:cs="Helvetica"/>
+          <w:color w:val="4A4A4A"/>
+        </w:rPr>
+      </w:pPr>
+      <w:r>
+        <w:rPr>
+          <w:rFonts w:ascii="Helvetica" w:hAnsi="Helvetica" w:cs="Helvetica"/>
+          <w:color w:val="4A4A4A"/>
+        </w:rPr>
+        <w:t>Insurance</w:t>
+      </w:r>
+    </w:p>
+    <w:p>
+      <w:pPr>
+        <w:pStyle w:val="NormalWeb"/>
+        <w:shd w:val="clear" w:color="auto" w:fill="FFFFFF"/>
+        <w:textAlignment w:val="baseline"/>
+        <w:rPr>
+          <w:color w:val="4A4A4A"/>
+        </w:rPr>
+      </w:pPr>
+      <w:r>
+        <w:rPr>
+          <w:color w:val="4A4A4A"/>
+        </w:rPr>
+        <w:t>Another hidden cost, especially for those who are recent graduates, is insurance. Benefits will vary company to company and state to state, more than anything. My advice is to truly vet what the benefits are or to ask for more information once you’ve received an offer.</w:t>
+      </w:r>
+    </w:p>
+    <w:p>
+      <w:pPr>
+        <w:pStyle w:val="NormalWeb"/>
+        <w:shd w:val="clear" w:color="auto" w:fill="FFFFFF"/>
+        <w:spacing w:before="0" w:after="0"/>
+        <w:textAlignment w:val="baseline"/>
+        <w:rPr>
+          <w:color w:val="4A4A4A"/>
+        </w:rPr>
+      </w:pPr>
+      <w:r>
+        <w:rPr>
+          <w:color w:val="4A4A4A"/>
+        </w:rPr>
+        <w:t>Outside of your health insurance, you also need to look into car and home/</w:t>
+      </w:r>
+      <w:proofErr w:type="gramStart"/>
+      <w:r>
+        <w:rPr>
+          <w:color w:val="4A4A4A"/>
+        </w:rPr>
+        <w:t>renters</w:t>
+      </w:r>
+      <w:proofErr w:type="gramEnd"/>
+      <w:r>
+        <w:rPr>
+          <w:color w:val="4A4A4A"/>
+        </w:rPr>
+        <w:t xml:space="preserve"> insurance. One thing I’ve learned from moving from one end of town to another, underwriters don’t just take you into consideration, but also where you live. Car insurance includes your driving record, as well as other drivers near where you live. </w:t>
+      </w:r>
+      <w:r>
+        <w:rPr>
+          <w:color w:val="4A4A4A"/>
+        </w:rPr>
+        <w:lastRenderedPageBreak/>
+        <w:t>You can’t control bad drivers, but you </w:t>
+      </w:r>
+      <w:r>
+        <w:rPr>
+          <w:rStyle w:val="Emphasis"/>
+          <w:rFonts w:ascii="inherit" w:hAnsi="inherit"/>
+          <w:color w:val="4A4A4A"/>
+          <w:bdr w:val="none" w:sz="0" w:space="0" w:color="auto" w:frame="1"/>
+        </w:rPr>
+        <w:t>can</w:t>
+      </w:r>
+      <w:r>
+        <w:rPr>
+          <w:color w:val="4A4A4A"/>
+        </w:rPr>
+        <w:t> control where you’re living. You can get a free quote from different insurance companies and can compare from city to city or even in different zip codes.</w:t>
+      </w:r>
+    </w:p>
+    <w:p>
+      <w:pPr>
+        <w:pStyle w:val="Heading3"/>
+        <w:shd w:val="clear" w:color="auto" w:fill="FFFFFF"/>
+        <w:textAlignment w:val="baseline"/>
+        <w:rPr>
+          <w:rFonts w:ascii="Helvetica" w:hAnsi="Helvetica" w:cs="Helvetica"/>
+          <w:color w:val="4A4A4A"/>
+        </w:rPr>
+      </w:pPr>
+      <w:r>
+        <w:rPr>
+          <w:rFonts w:ascii="Helvetica" w:hAnsi="Helvetica" w:cs="Helvetica"/>
+          <w:color w:val="4A4A4A"/>
+        </w:rPr>
+        <w:t>Groceries</w:t>
+      </w:r>
+    </w:p>
+    <w:p>
+      <w:pPr>
+        <w:pStyle w:val="NormalWeb"/>
+        <w:shd w:val="clear" w:color="auto" w:fill="FFFFFF"/>
+        <w:textAlignment w:val="baseline"/>
+        <w:rPr>
+          <w:color w:val="4A4A4A"/>
+        </w:rPr>
+      </w:pPr>
+      <w:r>
+        <w:rPr>
+          <w:color w:val="4A4A4A"/>
+        </w:rPr>
+        <w:t xml:space="preserve">Groceries and food are typically </w:t>
+      </w:r>
+      <w:proofErr w:type="gramStart"/>
+      <w:r>
+        <w:rPr>
+          <w:color w:val="4A4A4A"/>
+        </w:rPr>
+        <w:t>fairly consistent</w:t>
+      </w:r>
+      <w:proofErr w:type="gramEnd"/>
+      <w:r>
+        <w:rPr>
+          <w:color w:val="4A4A4A"/>
+        </w:rPr>
+        <w:t xml:space="preserve"> across the board, unless you live somewhere without a car. In </w:t>
+      </w:r>
+      <w:proofErr w:type="gramStart"/>
+      <w:r>
+        <w:rPr>
+          <w:color w:val="4A4A4A"/>
+        </w:rPr>
+        <w:t>areas</w:t>
+      </w:r>
+      <w:proofErr w:type="gramEnd"/>
+      <w:r>
+        <w:rPr>
+          <w:color w:val="4A4A4A"/>
+        </w:rPr>
+        <w:t xml:space="preserve"> you can drive to grocery stores, you can choose where you’d like to get groceries from, especially if one store has a sale one week. </w:t>
+      </w:r>
+      <w:proofErr w:type="gramStart"/>
+      <w:r>
+        <w:rPr>
+          <w:color w:val="4A4A4A"/>
+        </w:rPr>
+        <w:t>Typically</w:t>
+      </w:r>
+      <w:proofErr w:type="gramEnd"/>
+      <w:r>
+        <w:rPr>
+          <w:color w:val="4A4A4A"/>
+        </w:rPr>
+        <w:t xml:space="preserve"> in larger cities like New York or San Francisco, people go to grocery stores right near where they live. Or, they order food delivery services for groceries that typically are very pricey per item.</w:t>
+      </w:r>
+    </w:p>
+    <w:p>
+      <w:pPr>
+        <w:pStyle w:val="Heading3"/>
+        <w:shd w:val="clear" w:color="auto" w:fill="FFFFFF"/>
+        <w:textAlignment w:val="baseline"/>
+        <w:rPr>
+          <w:rFonts w:ascii="Helvetica" w:hAnsi="Helvetica" w:cs="Helvetica"/>
+          <w:color w:val="4A4A4A"/>
+        </w:rPr>
+      </w:pPr>
+      <w:r>
+        <w:rPr>
+          <w:rFonts w:ascii="Helvetica" w:hAnsi="Helvetica" w:cs="Helvetica"/>
+          <w:color w:val="4A4A4A"/>
+        </w:rPr>
+        <w:t>Taxes</w:t>
+      </w:r>
+    </w:p>
+    <w:p>
+      <w:pPr>
+        <w:pStyle w:val="NormalWeb"/>
+        <w:shd w:val="clear" w:color="auto" w:fill="FFFFFF"/>
+        <w:textAlignment w:val="baseline"/>
+        <w:rPr>
+          <w:color w:val="4A4A4A"/>
+        </w:rPr>
+      </w:pPr>
+      <w:r>
+        <w:rPr>
+          <w:color w:val="4A4A4A"/>
+        </w:rPr>
+        <w:t xml:space="preserve">Taxes are often overlooked when looking at a salary. Calculating take home pay is </w:t>
+      </w:r>
+      <w:proofErr w:type="gramStart"/>
+      <w:r>
+        <w:rPr>
+          <w:color w:val="4A4A4A"/>
+        </w:rPr>
+        <w:t>actually pretty</w:t>
+      </w:r>
+      <w:proofErr w:type="gramEnd"/>
+      <w:r>
+        <w:rPr>
+          <w:color w:val="4A4A4A"/>
+        </w:rPr>
+        <w:t xml:space="preserve"> imperative, so when you look at income tax on the state level, there are a couple of questions to ask:</w:t>
+      </w:r>
+    </w:p>
+    <w:p>
+      <w:pPr>
+        <w:numPr>
+          <w:ilvl w:val="0"/>
+          <w:numId w:val="13"/>
+        </w:numPr>
+        <w:shd w:val="clear" w:color="auto" w:fill="FFFFFF"/>
+        <w:spacing w:after="0" w:line="240" w:lineRule="auto"/>
+        <w:textAlignment w:val="baseline"/>
+        <w:rPr>
+          <w:rFonts w:ascii="inherit" w:hAnsi="inherit"/>
+          <w:color w:val="4A4A4A"/>
+        </w:rPr>
+      </w:pPr>
+      <w:r>
+        <w:rPr>
+          <w:rFonts w:ascii="inherit" w:hAnsi="inherit"/>
+          <w:color w:val="4A4A4A"/>
+        </w:rPr>
+        <w:t>What type of income tax is there? Progressive? Flat?</w:t>
+      </w:r>
+    </w:p>
+    <w:p>
+      <w:pPr>
+        <w:numPr>
+          <w:ilvl w:val="0"/>
+          <w:numId w:val="13"/>
+        </w:numPr>
+        <w:shd w:val="clear" w:color="auto" w:fill="FFFFFF"/>
+        <w:spacing w:before="100" w:beforeAutospacing="1" w:after="100" w:afterAutospacing="1" w:line="240" w:lineRule="auto"/>
+        <w:textAlignment w:val="baseline"/>
+        <w:rPr>
+          <w:rFonts w:ascii="inherit" w:hAnsi="inherit"/>
+          <w:color w:val="4A4A4A"/>
+        </w:rPr>
+      </w:pPr>
+      <w:r>
+        <w:rPr>
+          <w:rFonts w:ascii="inherit" w:hAnsi="inherit"/>
+          <w:color w:val="4A4A4A"/>
+        </w:rPr>
+        <w:t>If a progressive tax, what are the levels?</w:t>
+      </w:r>
+    </w:p>
+    <w:p>
+      <w:pPr>
+        <w:pStyle w:val="NormalWeb"/>
+        <w:shd w:val="clear" w:color="auto" w:fill="FFFFFF"/>
+        <w:textAlignment w:val="baseline"/>
+        <w:rPr>
+          <w:color w:val="4A4A4A"/>
+        </w:rPr>
+      </w:pPr>
+      <w:r>
+        <w:rPr>
+          <w:color w:val="4A4A4A"/>
+        </w:rPr>
+        <w:t>Below are income tax rates per state that we’ve looked at so far. There will be ranges for states with progressive taxes. Your income taxes will be taken from where you work, not where you live. So, if you’re commuting from New Jersey to New York City, you’d still have NYC taxes.</w:t>
+      </w:r>
+    </w:p>
+    <w:p>
+      <w:pPr>
+        <w:numPr>
+          <w:ilvl w:val="0"/>
+          <w:numId w:val="14"/>
+        </w:numPr>
+        <w:shd w:val="clear" w:color="auto" w:fill="FFFFFF"/>
+        <w:spacing w:after="0" w:line="240" w:lineRule="auto"/>
+        <w:textAlignment w:val="baseline"/>
+        <w:rPr>
+          <w:rFonts w:ascii="inherit" w:hAnsi="inherit"/>
+          <w:color w:val="4A4A4A"/>
+        </w:rPr>
+      </w:pPr>
+      <w:r>
+        <w:rPr>
+          <w:rFonts w:ascii="inherit" w:hAnsi="inherit"/>
+          <w:color w:val="4A4A4A"/>
+        </w:rPr>
+        <w:t>New York City - 4% - 8.82% progressive state tax PLUS 2.907% - 3.876% progressive city tax</w:t>
+      </w:r>
+    </w:p>
+    <w:p>
+      <w:pPr>
+        <w:numPr>
+          <w:ilvl w:val="0"/>
+          <w:numId w:val="14"/>
+        </w:numPr>
+        <w:shd w:val="clear" w:color="auto" w:fill="FFFFFF"/>
+        <w:spacing w:before="100" w:beforeAutospacing="1" w:after="100" w:afterAutospacing="1" w:line="240" w:lineRule="auto"/>
+        <w:textAlignment w:val="baseline"/>
+        <w:rPr>
+          <w:rFonts w:ascii="inherit" w:hAnsi="inherit"/>
+          <w:color w:val="4A4A4A"/>
+        </w:rPr>
+      </w:pPr>
+      <w:r>
+        <w:rPr>
+          <w:rFonts w:ascii="inherit" w:hAnsi="inherit"/>
+          <w:color w:val="4A4A4A"/>
+        </w:rPr>
+        <w:t>San Francisco, CA - 1% - 13.3% progressive tax</w:t>
+      </w:r>
+    </w:p>
+    <w:p>
+      <w:pPr>
+        <w:numPr>
+          <w:ilvl w:val="0"/>
+          <w:numId w:val="14"/>
+        </w:numPr>
+        <w:shd w:val="clear" w:color="auto" w:fill="FFFFFF"/>
+        <w:spacing w:before="100" w:beforeAutospacing="1" w:after="100" w:afterAutospacing="1" w:line="240" w:lineRule="auto"/>
+        <w:textAlignment w:val="baseline"/>
+        <w:rPr>
+          <w:rFonts w:ascii="inherit" w:hAnsi="inherit"/>
+          <w:color w:val="4A4A4A"/>
+        </w:rPr>
+      </w:pPr>
+      <w:r>
+        <w:rPr>
+          <w:rFonts w:ascii="inherit" w:hAnsi="inherit"/>
+          <w:color w:val="4A4A4A"/>
+        </w:rPr>
+        <w:t>Washington, DC - 4% - 8.95% progressive tax</w:t>
+      </w:r>
+    </w:p>
+    <w:p>
+      <w:pPr>
+        <w:numPr>
+          <w:ilvl w:val="0"/>
+          <w:numId w:val="14"/>
+        </w:numPr>
+        <w:shd w:val="clear" w:color="auto" w:fill="FFFFFF"/>
+        <w:spacing w:before="100" w:beforeAutospacing="1" w:after="100" w:afterAutospacing="1" w:line="240" w:lineRule="auto"/>
+        <w:textAlignment w:val="baseline"/>
+        <w:rPr>
+          <w:rFonts w:ascii="inherit" w:hAnsi="inherit"/>
+          <w:color w:val="4A4A4A"/>
+        </w:rPr>
+      </w:pPr>
+      <w:r>
+        <w:rPr>
+          <w:rFonts w:ascii="inherit" w:hAnsi="inherit"/>
+          <w:color w:val="4A4A4A"/>
+        </w:rPr>
+        <w:t>Durham, NC - 5.75% flat tax</w:t>
+      </w:r>
+    </w:p>
+    <w:p>
+      <w:pPr>
+        <w:numPr>
+          <w:ilvl w:val="0"/>
+          <w:numId w:val="14"/>
+        </w:numPr>
+        <w:shd w:val="clear" w:color="auto" w:fill="FFFFFF"/>
+        <w:spacing w:before="100" w:beforeAutospacing="1" w:after="100" w:afterAutospacing="1" w:line="240" w:lineRule="auto"/>
+        <w:textAlignment w:val="baseline"/>
+        <w:rPr>
+          <w:rFonts w:ascii="inherit" w:hAnsi="inherit"/>
+          <w:color w:val="4A4A4A"/>
+        </w:rPr>
+      </w:pPr>
+      <w:r>
+        <w:rPr>
+          <w:rFonts w:ascii="inherit" w:hAnsi="inherit"/>
+          <w:color w:val="4A4A4A"/>
+        </w:rPr>
+        <w:t>Charlottesville, VA - 2% - 5.75% progressive tax</w:t>
+      </w:r>
+    </w:p>
+    <w:p>
+      <w:pPr>
+        <w:pStyle w:val="NormalWeb"/>
+        <w:shd w:val="clear" w:color="auto" w:fill="FFFFFF"/>
+        <w:spacing w:before="0" w:after="0"/>
+        <w:textAlignment w:val="baseline"/>
+        <w:rPr>
+          <w:color w:val="4A4A4A"/>
+        </w:rPr>
+      </w:pPr>
+      <w:r>
+        <w:rPr>
+          <w:color w:val="4A4A4A"/>
+        </w:rPr>
+        <w:t>If you’d like to check out tax brackets, I’d check out </w:t>
+      </w:r>
+      <w:hyperlink r:id="rId14" w:history="1">
+        <w:r>
+          <w:rPr>
+            <w:rStyle w:val="Hyperlink"/>
+            <w:rFonts w:ascii="Helvetica" w:eastAsiaTheme="majorEastAsia" w:hAnsi="Helvetica" w:cs="Helvetica"/>
+            <w:b/>
+            <w:bCs/>
+            <w:color w:val="1C77C3"/>
+            <w:bdr w:val="none" w:sz="0" w:space="0" w:color="auto" w:frame="1"/>
+          </w:rPr>
+          <w:t>smartasset.com</w:t>
+        </w:r>
+      </w:hyperlink>
+      <w:r>
+        <w:rPr>
+          <w:color w:val="4A4A4A"/>
+        </w:rPr>
+        <w:t xml:space="preserve">, where you’ll find income tax calculators and brackets. That’s also where I got </w:t>
+      </w:r>
+      <w:proofErr w:type="gramStart"/>
+      <w:r>
+        <w:rPr>
+          <w:color w:val="4A4A4A"/>
+        </w:rPr>
+        <w:t>all of</w:t>
+      </w:r>
+      <w:proofErr w:type="gramEnd"/>
+      <w:r>
+        <w:rPr>
+          <w:color w:val="4A4A4A"/>
+        </w:rPr>
+        <w:t xml:space="preserve"> this information. A higher salary in a higher-cost city puts you into a new tax bracket, which means your take home pay will be immediately lower. Checking out the taxes above, you can see where you’d fall into that spectrum, and how that will truly affect your take home pay.</w:t>
+      </w:r>
+    </w:p>
+    <w:p>
+      <w:pPr>
+        <w:pStyle w:val="NormalWeb"/>
+        <w:shd w:val="clear" w:color="auto" w:fill="FFFFFF"/>
+        <w:textAlignment w:val="baseline"/>
+        <w:rPr>
+          <w:color w:val="4A4A4A"/>
+        </w:rPr>
+      </w:pPr>
+      <w:r>
+        <w:rPr>
+          <w:color w:val="4A4A4A"/>
+        </w:rPr>
+        <w:t xml:space="preserve">There are so many other taxes I could go into, such as property, sales tax, and so much more. However, I think that would be great to research, specifically if you’re between two </w:t>
+      </w:r>
+      <w:proofErr w:type="gramStart"/>
+      <w:r>
+        <w:rPr>
+          <w:color w:val="4A4A4A"/>
+        </w:rPr>
+        <w:t>different locations</w:t>
+      </w:r>
+      <w:proofErr w:type="gramEnd"/>
+      <w:r>
+        <w:rPr>
+          <w:color w:val="4A4A4A"/>
+        </w:rPr>
+        <w:t>. While some states may look better because of the lack of income or sales tax, those taxes are always made up one way or another.</w:t>
+      </w:r>
+    </w:p>
+    <w:p>
+      <w:pPr>
+        <w:pStyle w:val="Heading3"/>
+        <w:shd w:val="clear" w:color="auto" w:fill="FFFFFF"/>
+        <w:textAlignment w:val="baseline"/>
+        <w:rPr>
+          <w:rFonts w:ascii="Helvetica" w:hAnsi="Helvetica" w:cs="Helvetica"/>
+          <w:color w:val="4A4A4A"/>
+        </w:rPr>
+      </w:pPr>
+      <w:r>
+        <w:rPr>
+          <w:rFonts w:ascii="Helvetica" w:hAnsi="Helvetica" w:cs="Helvetica"/>
+          <w:color w:val="4A4A4A"/>
+        </w:rPr>
+        <w:t>Overall Cost of Living</w:t>
+      </w:r>
+    </w:p>
+    <w:p>
+      <w:pPr>
+        <w:pStyle w:val="NormalWeb"/>
+        <w:shd w:val="clear" w:color="auto" w:fill="FFFFFF"/>
+        <w:spacing w:before="0" w:after="0"/>
+        <w:textAlignment w:val="baseline"/>
+        <w:rPr>
+          <w:color w:val="4A4A4A"/>
+        </w:rPr>
+      </w:pPr>
+      <w:r>
+        <w:rPr>
+          <w:color w:val="4A4A4A"/>
+        </w:rPr>
+        <w:t>Now that we’ve looked at the average cost of living, let’s take the original number of $50,000 and set it as a salary in Charlottesville, VA. We can also see what you would have to make in each of the other cities to get the same quality of life you would have in Charlottesville. </w:t>
+      </w:r>
+      <w:hyperlink r:id="rId15" w:history="1">
+        <w:r>
+          <w:rPr>
+            <w:rStyle w:val="Hyperlink"/>
+            <w:rFonts w:ascii="Helvetica" w:eastAsiaTheme="majorEastAsia" w:hAnsi="Helvetica" w:cs="Helvetica"/>
+            <w:b/>
+            <w:bCs/>
+            <w:color w:val="1C77C3"/>
+            <w:bdr w:val="none" w:sz="0" w:space="0" w:color="auto" w:frame="1"/>
+          </w:rPr>
+          <w:t>Here’s where</w:t>
+        </w:r>
+      </w:hyperlink>
+      <w:r>
+        <w:rPr>
+          <w:color w:val="4A4A4A"/>
+        </w:rPr>
+        <w:t> I found these numbers.</w:t>
+      </w:r>
+    </w:p>
+    <w:p>
+      <w:pPr>
+        <w:numPr>
+          <w:ilvl w:val="0"/>
+          <w:numId w:val="15"/>
+        </w:numPr>
+        <w:shd w:val="clear" w:color="auto" w:fill="FFFFFF"/>
+        <w:spacing w:after="0" w:line="240" w:lineRule="auto"/>
+        <w:textAlignment w:val="baseline"/>
+        <w:rPr>
+          <w:rFonts w:ascii="inherit" w:hAnsi="inherit"/>
+          <w:color w:val="4A4A4A"/>
+        </w:rPr>
+      </w:pPr>
+      <w:r>
+        <w:rPr>
+          <w:rFonts w:ascii="inherit" w:hAnsi="inherit"/>
+          <w:color w:val="4A4A4A"/>
+        </w:rPr>
+        <w:t>New York City - $108,245</w:t>
+      </w:r>
+    </w:p>
+    <w:p>
+      <w:pPr>
+        <w:numPr>
+          <w:ilvl w:val="0"/>
+          <w:numId w:val="15"/>
+        </w:numPr>
+        <w:shd w:val="clear" w:color="auto" w:fill="FFFFFF"/>
+        <w:spacing w:before="100" w:beforeAutospacing="1" w:after="100" w:afterAutospacing="1" w:line="240" w:lineRule="auto"/>
+        <w:textAlignment w:val="baseline"/>
+        <w:rPr>
+          <w:rFonts w:ascii="inherit" w:hAnsi="inherit"/>
+          <w:color w:val="4A4A4A"/>
+        </w:rPr>
+      </w:pPr>
+      <w:r>
+        <w:rPr>
+          <w:rFonts w:ascii="inherit" w:hAnsi="inherit"/>
+          <w:color w:val="4A4A4A"/>
+        </w:rPr>
+        <w:t>San Francisco, CA - $83,719</w:t>
+      </w:r>
+    </w:p>
+    <w:p>
+      <w:pPr>
+        <w:numPr>
+          <w:ilvl w:val="0"/>
+          <w:numId w:val="15"/>
+        </w:numPr>
+        <w:shd w:val="clear" w:color="auto" w:fill="FFFFFF"/>
+        <w:spacing w:before="100" w:beforeAutospacing="1" w:after="100" w:afterAutospacing="1" w:line="240" w:lineRule="auto"/>
+        <w:textAlignment w:val="baseline"/>
+        <w:rPr>
+          <w:rFonts w:ascii="inherit" w:hAnsi="inherit"/>
+          <w:color w:val="4A4A4A"/>
+        </w:rPr>
+      </w:pPr>
+      <w:r>
+        <w:rPr>
+          <w:rFonts w:ascii="inherit" w:hAnsi="inherit"/>
+          <w:color w:val="4A4A4A"/>
+        </w:rPr>
+        <w:t>Washington, DC - $69,942</w:t>
+      </w:r>
+    </w:p>
+    <w:p>
+      <w:pPr>
+        <w:numPr>
+          <w:ilvl w:val="0"/>
+          <w:numId w:val="15"/>
+        </w:numPr>
+        <w:shd w:val="clear" w:color="auto" w:fill="FFFFFF"/>
+        <w:spacing w:before="100" w:beforeAutospacing="1" w:after="100" w:afterAutospacing="1" w:line="240" w:lineRule="auto"/>
+        <w:textAlignment w:val="baseline"/>
+        <w:rPr>
+          <w:rFonts w:ascii="inherit" w:hAnsi="inherit"/>
+          <w:color w:val="4A4A4A"/>
+        </w:rPr>
+      </w:pPr>
+      <w:r>
+        <w:rPr>
+          <w:rFonts w:ascii="inherit" w:hAnsi="inherit"/>
+          <w:color w:val="4A4A4A"/>
+        </w:rPr>
+        <w:t>Durham, NC - $43,097</w:t>
+      </w:r>
+    </w:p>
+    <w:p>
+      <w:pPr>
+        <w:numPr>
+          <w:ilvl w:val="0"/>
+          <w:numId w:val="15"/>
+        </w:numPr>
+        <w:shd w:val="clear" w:color="auto" w:fill="FFFFFF"/>
+        <w:spacing w:before="100" w:beforeAutospacing="1" w:after="100" w:afterAutospacing="1" w:line="240" w:lineRule="auto"/>
+        <w:textAlignment w:val="baseline"/>
+        <w:rPr>
+          <w:rFonts w:ascii="inherit" w:hAnsi="inherit"/>
+          <w:color w:val="4A4A4A"/>
+        </w:rPr>
+      </w:pPr>
+      <w:r>
+        <w:rPr>
+          <w:rFonts w:ascii="inherit" w:hAnsi="inherit"/>
+          <w:color w:val="4A4A4A"/>
+        </w:rPr>
+        <w:t>Charlottesville, VA - $50,000</w:t>
+      </w:r>
+    </w:p>
+    <w:p>
+      <w:pPr>
+        <w:pStyle w:val="NormalWeb"/>
+        <w:shd w:val="clear" w:color="auto" w:fill="FFFFFF"/>
+        <w:textAlignment w:val="baseline"/>
+        <w:rPr>
+          <w:color w:val="4A4A4A"/>
+        </w:rPr>
+      </w:pPr>
+      <w:r>
+        <w:rPr>
+          <w:color w:val="4A4A4A"/>
+        </w:rPr>
+        <w:t>Where you choose to live is completely up to you, but thinking everything all through is going to be the most important. Ask your recruiter where people typically live as a starting point, and use your resources at the company you could be working for.</w:t>
+      </w:r>
+    </w:p>
+    <w:p>
+      <w:pPr>
+        <w:pStyle w:val="NormalWeb"/>
+        <w:shd w:val="clear" w:color="auto" w:fill="FFFFFF"/>
+        <w:spacing w:before="0" w:after="0"/>
+        <w:textAlignment w:val="baseline"/>
+        <w:rPr>
+          <w:color w:val="4A4A4A"/>
+        </w:rPr>
+      </w:pPr>
+      <w:r>
+        <w:rPr>
+          <w:color w:val="4A4A4A"/>
+        </w:rPr>
+        <w:t>Looking for a career in a city with a very attractive cost of living? Check out our current openings in </w:t>
+      </w:r>
+      <w:hyperlink r:id="rId16" w:history="1">
+        <w:r>
+          <w:rPr>
+            <w:rStyle w:val="Hyperlink"/>
+            <w:rFonts w:ascii="Helvetica" w:eastAsiaTheme="majorEastAsia" w:hAnsi="Helvetica" w:cs="Helvetica"/>
+            <w:b/>
+            <w:bCs/>
+            <w:color w:val="1C77C3"/>
+            <w:bdr w:val="none" w:sz="0" w:space="0" w:color="auto" w:frame="1"/>
+          </w:rPr>
+          <w:t>Charlottesville, VA</w:t>
+        </w:r>
+      </w:hyperlink>
+      <w:r>
+        <w:rPr>
+          <w:color w:val="4A4A4A"/>
+        </w:rPr>
+        <w:t> and </w:t>
+      </w:r>
+      <w:hyperlink r:id="rId17" w:history="1">
+        <w:r>
+          <w:rPr>
+            <w:rStyle w:val="Hyperlink"/>
+            <w:rFonts w:ascii="Helvetica" w:eastAsiaTheme="majorEastAsia" w:hAnsi="Helvetica" w:cs="Helvetica"/>
+            <w:b/>
+            <w:bCs/>
+            <w:color w:val="1C77C3"/>
+            <w:bdr w:val="none" w:sz="0" w:space="0" w:color="auto" w:frame="1"/>
+          </w:rPr>
+          <w:t>Durham, NC</w:t>
+        </w:r>
+      </w:hyperlink>
+      <w:r>
+        <w:rPr>
+          <w:color w:val="4A4A4A"/>
+        </w:rPr>
+        <w:t>.</w:t>
+      </w:r>
+    </w:p>
+    <w:p>
+      <w:pPr>
+        <w:rPr>
+          <w:rFonts w:ascii="Times New Roman" w:hAnsi="Times New Roman"/>
+          <w:sz w:val="28"/>
+          <w:szCs w:val="28"/>
+        </w:rPr>
+      </w:pPr>
+    </w:p>
     <w:sectPr>
       <w:pgSz w:w="12240" w:h="15840"/>
       <w:pgMar w:top="720" w:right="720" w:bottom="720" w:left="720" w:header="720" w:footer="720" w:gutter="0"/>
@@ -3453,7 +4912,7 @@
 </file>
 
 <file path=word/numbering.xml><?xml version="1.0" encoding="utf-8"?>
-<w:numbering xmlns:wpc="http://schemas.microsoft.com/office/word/2010/wordprocessingCanvas" xmlns:cx="http://schemas.microsoft.com/office/drawing/2014/chartex" xmlns:cx1="http://schemas.microsoft.com/office/drawing/2015/9/8/chartex" xmlns:cx2="http://schemas.microsoft.com/office/drawing/2015/10/21/chartex" xmlns:cx3="http://schemas.microsoft.com/office/drawing/2016/5/9/chartex" xmlns:cx4="http://schemas.microsoft.com/office/drawing/2016/5/10/chartex" xmlns:cx5="http://schemas.microsoft.com/office/drawing/2016/5/11/chartex" xmlns:mc="http://schemas.openxmlformats.org/markup-compatibility/2006" xmlns:o="urn:schemas-microsoft-com:office:office" xmlns:r="http://schemas.openxmlformats.org/officeDocument/2006/relationships" xmlns:m="http://schemas.openxmlformats.org/officeDocument/2006/math" xmlns:v="urn:schemas-microsoft-com:vml" xmlns:wp14="http://schemas.microsoft.com/office/word/2010/wordprocessingDrawing" xmlns:wp="http://schemas.openxmlformats.org/drawingml/2006/wordprocessingDrawing" xmlns:w10="urn:schemas-microsoft-com:office:word" xmlns:w="http://schemas.openxmlformats.org/wordprocessingml/2006/main" xmlns:w14="http://schemas.microsoft.com/office/word/2010/wordml" xmlns:w15="http://schemas.microsoft.com/office/word/2012/wordml" xmlns:w16se="http://schemas.microsoft.com/office/word/2015/wordml/symex" xmlns:wpg="http://schemas.microsoft.com/office/word/2010/wordprocessingGroup" xmlns:wpi="http://schemas.microsoft.com/office/word/2010/wordprocessingInk" xmlns:wne="http://schemas.microsoft.com/office/word/2006/wordml" xmlns:wps="http://schemas.microsoft.com/office/word/2010/wordprocessingShape" mc:Ignorable="w14 w15 w16se wp14">
+<w:numbering xmlns:wpc="http://schemas.microsoft.com/office/word/2010/wordprocessingCanvas" xmlns:cx="http://schemas.microsoft.com/office/drawing/2014/chartex" xmlns:cx1="http://schemas.microsoft.com/office/drawing/2015/9/8/chartex" xmlns:cx2="http://schemas.microsoft.com/office/drawing/2015/10/21/chartex" xmlns:cx3="http://schemas.microsoft.com/office/drawing/2016/5/9/chartex" xmlns:cx4="http://schemas.microsoft.com/office/drawing/2016/5/10/chartex" xmlns:cx5="http://schemas.microsoft.com/office/drawing/2016/5/11/chartex" xmlns:cx6="http://schemas.microsoft.com/office/drawing/2016/5/12/chartex" xmlns:cx7="http://schemas.microsoft.com/office/drawing/2016/5/13/chartex" xmlns:cx8="http://schemas.microsoft.com/office/drawing/2016/5/14/chartex" xmlns:mc="http://schemas.openxmlformats.org/markup-compatibility/2006" xmlns:aink="http://schemas.microsoft.com/office/drawing/2016/ink" xmlns:am3d="http://schemas.microsoft.com/office/drawing/2017/model3d" xmlns:o="urn:schemas-microsoft-com:office:office" xmlns:r="http://schemas.openxmlformats.org/officeDocument/2006/relationships" xmlns:m="http://schemas.openxmlformats.org/officeDocument/2006/math" xmlns:v="urn:schemas-microsoft-com:vml" xmlns:wp14="http://schemas.microsoft.com/office/word/2010/wordprocessingDrawing" xmlns:wp="http://schemas.openxmlformats.org/drawingml/2006/wordprocessingDrawing" xmlns:w10="urn:schemas-microsoft-com:office:word" xmlns:w="http://schemas.openxmlformats.org/wordprocessingml/2006/main" xmlns:w14="http://schemas.microsoft.com/office/word/2010/wordml" xmlns:w15="http://schemas.microsoft.com/office/word/2012/wordml" xmlns:w16se="http://schemas.microsoft.com/office/word/2015/wordml/symex" xmlns:wpg="http://schemas.microsoft.com/office/word/2010/wordprocessingGroup" xmlns:wpi="http://schemas.microsoft.com/office/word/2010/wordprocessingInk" xmlns:wne="http://schemas.microsoft.com/office/word/2006/wordml" xmlns:wps="http://schemas.microsoft.com/office/word/2010/wordprocessingShape" mc:Ignorable="w14 w15 w16se wp14">
   <w:abstractNum w:abstractNumId="0" w15:restartNumberingAfterBreak="0">
     <w:nsid w:val="083F77EC"/>
     <w:multiLevelType w:val="multilevel"/>
@@ -3604,6 +5063,155 @@
     </w:lvl>
   </w:abstractNum>
   <w:abstractNum w:abstractNumId="1" w15:restartNumberingAfterBreak="0">
+    <w:nsid w:val="087A6D96"/>
+    <w:multiLevelType w:val="multilevel"/>
+    <w:tmpl w:val="D5F80FDE"/>
+    <w:lvl w:ilvl="0">
+      <w:start w:val="1"/>
+      <w:numFmt w:val="bullet"/>
+      <w:lvlText w:val=""/>
+      <w:lvlJc w:val="left"/>
+      <w:pPr>
+        <w:tabs>
+          <w:tab w:val="num" w:pos="720"/>
+        </w:tabs>
+        <w:ind w:left="720" w:hanging="360"/>
+      </w:pPr>
+      <w:rPr>
+        <w:rFonts w:ascii="Symbol" w:hAnsi="Symbol" w:hint="default"/>
+        <w:sz w:val="20"/>
+      </w:rPr>
+    </w:lvl>
+    <w:lvl w:ilvl="1" w:tentative="1">
+      <w:start w:val="1"/>
+      <w:numFmt w:val="bullet"/>
+      <w:lvlText w:val=""/>
+      <w:lvlJc w:val="left"/>
+      <w:pPr>
+        <w:tabs>
+          <w:tab w:val="num" w:pos="1440"/>
+        </w:tabs>
+        <w:ind w:left="1440" w:hanging="360"/>
+      </w:pPr>
+      <w:rPr>
+        <w:rFonts w:ascii="Symbol" w:hAnsi="Symbol" w:hint="default"/>
+        <w:sz w:val="20"/>
+      </w:rPr>
+    </w:lvl>
+    <w:lvl w:ilvl="2" w:tentative="1">
+      <w:start w:val="1"/>
+      <w:numFmt w:val="bullet"/>
+      <w:lvlText w:val=""/>
+      <w:lvlJc w:val="left"/>
+      <w:pPr>
+        <w:tabs>
+          <w:tab w:val="num" w:pos="2160"/>
+        </w:tabs>
+        <w:ind w:left="2160" w:hanging="360"/>
+      </w:pPr>
+      <w:rPr>
+        <w:rFonts w:ascii="Symbol" w:hAnsi="Symbol" w:hint="default"/>
+        <w:sz w:val="20"/>
+      </w:rPr>
+    </w:lvl>
+    <w:lvl w:ilvl="3" w:tentative="1">
+      <w:start w:val="1"/>
+      <w:numFmt w:val="bullet"/>
+      <w:lvlText w:val=""/>
+      <w:lvlJc w:val="left"/>
+      <w:pPr>
+        <w:tabs>
+          <w:tab w:val="num" w:pos="2880"/>
+        </w:tabs>
+        <w:ind w:left="2880" w:hanging="360"/>
+      </w:pPr>
+      <w:rPr>
+        <w:rFonts w:ascii="Symbol" w:hAnsi="Symbol" w:hint="default"/>
+        <w:sz w:val="20"/>
+      </w:rPr>
+    </w:lvl>
+    <w:lvl w:ilvl="4" w:tentative="1">
+      <w:start w:val="1"/>
+      <w:numFmt w:val="bullet"/>
+      <w:lvlText w:val=""/>
+      <w:lvlJc w:val="left"/>
+      <w:pPr>
+        <w:tabs>
+          <w:tab w:val="num" w:pos="3600"/>
+        </w:tabs>
+        <w:ind w:left="3600" w:hanging="360"/>
+      </w:pPr>
+      <w:rPr>
+        <w:rFonts w:ascii="Symbol" w:hAnsi="Symbol" w:hint="default"/>
+        <w:sz w:val="20"/>
+      </w:rPr>
+    </w:lvl>
+    <w:lvl w:ilvl="5" w:tentative="1">
+      <w:start w:val="1"/>
+      <w:numFmt w:val="bullet"/>
+      <w:lvlText w:val=""/>
+      <w:lvlJc w:val="left"/>
+      <w:pPr>
+        <w:tabs>
+          <w:tab w:val="num" w:pos="4320"/>
+        </w:tabs>
+        <w:ind w:left="4320" w:hanging="360"/>
+      </w:pPr>
+      <w:rPr>
+        <w:rFonts w:ascii="Symbol" w:hAnsi="Symbol" w:hint="default"/>
+        <w:sz w:val="20"/>
+      </w:rPr>
+    </w:lvl>
+    <w:lvl w:ilvl="6" w:tentative="1">
+      <w:start w:val="1"/>
+      <w:numFmt w:val="bullet"/>
+      <w:lvlText w:val=""/>
+      <w:lvlJc w:val="left"/>
+      <w:pPr>
+        <w:tabs>
+          <w:tab w:val="num" w:pos="5040"/>
+        </w:tabs>
+        <w:ind w:left="5040" w:hanging="360"/>
+      </w:pPr>
+      <w:rPr>
+        <w:rFonts w:ascii="Symbol" w:hAnsi="Symbol" w:hint="default"/>
+        <w:sz w:val="20"/>
+      </w:rPr>
+    </w:lvl>
+    <w:lvl w:ilvl="7" w:tentative="1">
+      <w:start w:val="1"/>
+      <w:numFmt w:val="bullet"/>
+      <w:lvlText w:val=""/>
+      <w:lvlJc w:val="left"/>
+      <w:pPr>
+        <w:tabs>
+          <w:tab w:val="num" w:pos="5760"/>
+        </w:tabs>
+        <w:ind w:left="5760" w:hanging="360"/>
+      </w:pPr>
+      <w:rPr>
+        <w:rFonts w:ascii="Symbol" w:hAnsi="Symbol" w:hint="default"/>
+        <w:sz w:val="20"/>
+      </w:rPr>
+    </w:lvl>
+    <w:lvl w:ilvl="8" w:tentative="1">
+      <w:start w:val="1"/>
+      <w:numFmt w:val="bullet"/>
+      <w:lvlText w:val=""/>
+      <w:lvlJc w:val="left"/>
+      <w:pPr>
+        <w:tabs>
+          <w:tab w:val="num" w:pos="6480"/>
+        </w:tabs>
+        <w:ind w:left="6480" w:hanging="360"/>
+      </w:pPr>
+      <w:rPr>
+        <w:rFonts w:ascii="Symbol" w:hAnsi="Symbol" w:hint="default"/>
+        <w:sz w:val="20"/>
+      </w:rPr>
+    </w:lvl>
+  </w:abstractNum>
+  <w:abstractNum w:abstractNumId="2" w15:restartNumberingAfterBreak="0">
     <w:nsid w:val="104D0035"/>
     <w:multiLevelType w:val="multilevel"/>
     <w:tmpl w:val="1FF8C39E"/>
@@ -3752,7 +5360,156 @@
       </w:rPr>
     </w:lvl>
   </w:abstractNum>
-  <w:abstractNum w:abstractNumId="2" w15:restartNumberingAfterBreak="0">
+  <w:abstractNum w:abstractNumId="3" w15:restartNumberingAfterBreak="0">
+    <w:nsid w:val="14547FBC"/>
+    <w:multiLevelType w:val="multilevel"/>
+    <w:tmpl w:val="40263F4A"/>
+    <w:lvl w:ilvl="0">
+      <w:start w:val="1"/>
+      <w:numFmt w:val="bullet"/>
+      <w:lvlText w:val=""/>
+      <w:lvlJc w:val="left"/>
+      <w:pPr>
+        <w:tabs>
+          <w:tab w:val="num" w:pos="720"/>
+        </w:tabs>
+        <w:ind w:left="720" w:hanging="360"/>
+      </w:pPr>
+      <w:rPr>
+        <w:rFonts w:ascii="Symbol" w:hAnsi="Symbol" w:hint="default"/>
+        <w:sz w:val="20"/>
+      </w:rPr>
+    </w:lvl>
+    <w:lvl w:ilvl="1" w:tentative="1">
+      <w:start w:val="1"/>
+      <w:numFmt w:val="bullet"/>
+      <w:lvlText w:val=""/>
+      <w:lvlJc w:val="left"/>
+      <w:pPr>
+        <w:tabs>
+          <w:tab w:val="num" w:pos="1440"/>
+        </w:tabs>
+        <w:ind w:left="1440" w:hanging="360"/>
+      </w:pPr>
+      <w:rPr>
+        <w:rFonts w:ascii="Symbol" w:hAnsi="Symbol" w:hint="default"/>
+        <w:sz w:val="20"/>
+      </w:rPr>
+    </w:lvl>
+    <w:lvl w:ilvl="2" w:tentative="1">
+      <w:start w:val="1"/>
+      <w:numFmt w:val="bullet"/>
+      <w:lvlText w:val=""/>
+      <w:lvlJc w:val="left"/>
+      <w:pPr>
+        <w:tabs>
+          <w:tab w:val="num" w:pos="2160"/>
+        </w:tabs>
+        <w:ind w:left="2160" w:hanging="360"/>
+      </w:pPr>
+      <w:rPr>
+        <w:rFonts w:ascii="Symbol" w:hAnsi="Symbol" w:hint="default"/>
+        <w:sz w:val="20"/>
+      </w:rPr>
+    </w:lvl>
+    <w:lvl w:ilvl="3" w:tentative="1">
+      <w:start w:val="1"/>
+      <w:numFmt w:val="bullet"/>
+      <w:lvlText w:val=""/>
+      <w:lvlJc w:val="left"/>
+      <w:pPr>
+        <w:tabs>
+          <w:tab w:val="num" w:pos="2880"/>
+        </w:tabs>
+        <w:ind w:left="2880" w:hanging="360"/>
+      </w:pPr>
+      <w:rPr>
+        <w:rFonts w:ascii="Symbol" w:hAnsi="Symbol" w:hint="default"/>
+        <w:sz w:val="20"/>
+      </w:rPr>
+    </w:lvl>
+    <w:lvl w:ilvl="4" w:tentative="1">
+      <w:start w:val="1"/>
+      <w:numFmt w:val="bullet"/>
+      <w:lvlText w:val=""/>
+      <w:lvlJc w:val="left"/>
+      <w:pPr>
+        <w:tabs>
+          <w:tab w:val="num" w:pos="3600"/>
+        </w:tabs>
+        <w:ind w:left="3600" w:hanging="360"/>
+      </w:pPr>
+      <w:rPr>
+        <w:rFonts w:ascii="Symbol" w:hAnsi="Symbol" w:hint="default"/>
+        <w:sz w:val="20"/>
+      </w:rPr>
+    </w:lvl>
+    <w:lvl w:ilvl="5" w:tentative="1">
+      <w:start w:val="1"/>
+      <w:numFmt w:val="bullet"/>
+      <w:lvlText w:val=""/>
+      <w:lvlJc w:val="left"/>
+      <w:pPr>
+        <w:tabs>
+          <w:tab w:val="num" w:pos="4320"/>
+        </w:tabs>
+        <w:ind w:left="4320" w:hanging="360"/>
+      </w:pPr>
+      <w:rPr>
+        <w:rFonts w:ascii="Symbol" w:hAnsi="Symbol" w:hint="default"/>
+        <w:sz w:val="20"/>
+      </w:rPr>
+    </w:lvl>
+    <w:lvl w:ilvl="6" w:tentative="1">
+      <w:start w:val="1"/>
+      <w:numFmt w:val="bullet"/>
+      <w:lvlText w:val=""/>
+      <w:lvlJc w:val="left"/>
+      <w:pPr>
+        <w:tabs>
+          <w:tab w:val="num" w:pos="5040"/>
+        </w:tabs>
+        <w:ind w:left="5040" w:hanging="360"/>
+      </w:pPr>
+      <w:rPr>
+        <w:rFonts w:ascii="Symbol" w:hAnsi="Symbol" w:hint="default"/>
+        <w:sz w:val="20"/>
+      </w:rPr>
+    </w:lvl>
+    <w:lvl w:ilvl="7" w:tentative="1">
+      <w:start w:val="1"/>
+      <w:numFmt w:val="bullet"/>
+      <w:lvlText w:val=""/>
+      <w:lvlJc w:val="left"/>
+      <w:pPr>
+        <w:tabs>
+          <w:tab w:val="num" w:pos="5760"/>
+        </w:tabs>
+        <w:ind w:left="5760" w:hanging="360"/>
+      </w:pPr>
+      <w:rPr>
+        <w:rFonts w:ascii="Symbol" w:hAnsi="Symbol" w:hint="default"/>
+        <w:sz w:val="20"/>
+      </w:rPr>
+    </w:lvl>
+    <w:lvl w:ilvl="8" w:tentative="1">
+      <w:start w:val="1"/>
+      <w:numFmt w:val="bullet"/>
+      <w:lvlText w:val=""/>
+      <w:lvlJc w:val="left"/>
+      <w:pPr>
+        <w:tabs>
+          <w:tab w:val="num" w:pos="6480"/>
+        </w:tabs>
+        <w:ind w:left="6480" w:hanging="360"/>
+      </w:pPr>
+      <w:rPr>
+        <w:rFonts w:ascii="Symbol" w:hAnsi="Symbol" w:hint="default"/>
+        <w:sz w:val="20"/>
+      </w:rPr>
+    </w:lvl>
+  </w:abstractNum>
+  <w:abstractNum w:abstractNumId="4" w15:restartNumberingAfterBreak="0">
     <w:nsid w:val="233262EB"/>
     <w:multiLevelType w:val="hybridMultilevel"/>
     <w:tmpl w:val="A31A9190"/>
@@ -3865,7 +5622,7 @@
       </w:rPr>
     </w:lvl>
   </w:abstractNum>
-  <w:abstractNum w:abstractNumId="3" w15:restartNumberingAfterBreak="0">
+  <w:abstractNum w:abstractNumId="5" w15:restartNumberingAfterBreak="0">
     <w:nsid w:val="33B855AA"/>
     <w:multiLevelType w:val="hybridMultilevel"/>
     <w:tmpl w:val="46488714"/>
@@ -3978,7 +5735,156 @@
       </w:rPr>
     </w:lvl>
   </w:abstractNum>
-  <w:abstractNum w:abstractNumId="4" w15:restartNumberingAfterBreak="0">
+  <w:abstractNum w:abstractNumId="6" w15:restartNumberingAfterBreak="0">
+    <w:nsid w:val="34AA1C0E"/>
+    <w:multiLevelType w:val="multilevel"/>
+    <w:tmpl w:val="DAD84208"/>
+    <w:lvl w:ilvl="0">
+      <w:start w:val="1"/>
+      <w:numFmt w:val="bullet"/>
+      <w:lvlText w:val=""/>
+      <w:lvlJc w:val="left"/>
+      <w:pPr>
+        <w:tabs>
+          <w:tab w:val="num" w:pos="720"/>
+        </w:tabs>
+        <w:ind w:left="720" w:hanging="360"/>
+      </w:pPr>
+      <w:rPr>
+        <w:rFonts w:ascii="Symbol" w:hAnsi="Symbol" w:hint="default"/>
+        <w:sz w:val="20"/>
+      </w:rPr>
+    </w:lvl>
+    <w:lvl w:ilvl="1" w:tentative="1">
+      <w:start w:val="1"/>
+      <w:numFmt w:val="bullet"/>
+      <w:lvlText w:val=""/>
+      <w:lvlJc w:val="left"/>
+      <w:pPr>
+        <w:tabs>
+          <w:tab w:val="num" w:pos="1440"/>
+        </w:tabs>
+        <w:ind w:left="1440" w:hanging="360"/>
+      </w:pPr>
+      <w:rPr>
+        <w:rFonts w:ascii="Symbol" w:hAnsi="Symbol" w:hint="default"/>
+        <w:sz w:val="20"/>
+      </w:rPr>
+    </w:lvl>
+    <w:lvl w:ilvl="2" w:tentative="1">
+      <w:start w:val="1"/>
+      <w:numFmt w:val="bullet"/>
+      <w:lvlText w:val=""/>
+      <w:lvlJc w:val="left"/>
+      <w:pPr>
+        <w:tabs>
+          <w:tab w:val="num" w:pos="2160"/>
+        </w:tabs>
+        <w:ind w:left="2160" w:hanging="360"/>
+      </w:pPr>
+      <w:rPr>
+        <w:rFonts w:ascii="Symbol" w:hAnsi="Symbol" w:hint="default"/>
+        <w:sz w:val="20"/>
+      </w:rPr>
+    </w:lvl>
+    <w:lvl w:ilvl="3" w:tentative="1">
+      <w:start w:val="1"/>
+      <w:numFmt w:val="bullet"/>
+      <w:lvlText w:val=""/>
+      <w:lvlJc w:val="left"/>
+      <w:pPr>
+        <w:tabs>
+          <w:tab w:val="num" w:pos="2880"/>
+        </w:tabs>
+        <w:ind w:left="2880" w:hanging="360"/>
+      </w:pPr>
+      <w:rPr>
+        <w:rFonts w:ascii="Symbol" w:hAnsi="Symbol" w:hint="default"/>
+        <w:sz w:val="20"/>
+      </w:rPr>
+    </w:lvl>
+    <w:lvl w:ilvl="4" w:tentative="1">
+      <w:start w:val="1"/>
+      <w:numFmt w:val="bullet"/>
+      <w:lvlText w:val=""/>
+      <w:lvlJc w:val="left"/>
+      <w:pPr>
+        <w:tabs>
+          <w:tab w:val="num" w:pos="3600"/>
+        </w:tabs>
+        <w:ind w:left="3600" w:hanging="360"/>
+      </w:pPr>
+      <w:rPr>
+        <w:rFonts w:ascii="Symbol" w:hAnsi="Symbol" w:hint="default"/>
+        <w:sz w:val="20"/>
+      </w:rPr>
+    </w:lvl>
+    <w:lvl w:ilvl="5" w:tentative="1">
+      <w:start w:val="1"/>
+      <w:numFmt w:val="bullet"/>
+      <w:lvlText w:val=""/>
+      <w:lvlJc w:val="left"/>
+      <w:pPr>
+        <w:tabs>
+          <w:tab w:val="num" w:pos="4320"/>
+        </w:tabs>
+        <w:ind w:left="4320" w:hanging="360"/>
+      </w:pPr>
+      <w:rPr>
+        <w:rFonts w:ascii="Symbol" w:hAnsi="Symbol" w:hint="default"/>
+        <w:sz w:val="20"/>
+      </w:rPr>
+    </w:lvl>
+    <w:lvl w:ilvl="6" w:tentative="1">
+      <w:start w:val="1"/>
+      <w:numFmt w:val="bullet"/>
+      <w:lvlText w:val=""/>
+      <w:lvlJc w:val="left"/>
+      <w:pPr>
+        <w:tabs>
+          <w:tab w:val="num" w:pos="5040"/>
+        </w:tabs>
+        <w:ind w:left="5040" w:hanging="360"/>
+      </w:pPr>
+      <w:rPr>
+        <w:rFonts w:ascii="Symbol" w:hAnsi="Symbol" w:hint="default"/>
+        <w:sz w:val="20"/>
+      </w:rPr>
+    </w:lvl>
+    <w:lvl w:ilvl="7" w:tentative="1">
+      <w:start w:val="1"/>
+      <w:numFmt w:val="bullet"/>
+      <w:lvlText w:val=""/>
+      <w:lvlJc w:val="left"/>
+      <w:pPr>
+        <w:tabs>
+          <w:tab w:val="num" w:pos="5760"/>
+        </w:tabs>
+        <w:ind w:left="5760" w:hanging="360"/>
+      </w:pPr>
+      <w:rPr>
+        <w:rFonts w:ascii="Symbol" w:hAnsi="Symbol" w:hint="default"/>
+        <w:sz w:val="20"/>
+      </w:rPr>
+    </w:lvl>
+    <w:lvl w:ilvl="8" w:tentative="1">
+      <w:start w:val="1"/>
+      <w:numFmt w:val="bullet"/>
+      <w:lvlText w:val=""/>
+      <w:lvlJc w:val="left"/>
+      <w:pPr>
+        <w:tabs>
+          <w:tab w:val="num" w:pos="6480"/>
+        </w:tabs>
+        <w:ind w:left="6480" w:hanging="360"/>
+      </w:pPr>
+      <w:rPr>
+        <w:rFonts w:ascii="Symbol" w:hAnsi="Symbol" w:hint="default"/>
+        <w:sz w:val="20"/>
+      </w:rPr>
+    </w:lvl>
+  </w:abstractNum>
+  <w:abstractNum w:abstractNumId="7" w15:restartNumberingAfterBreak="0">
     <w:nsid w:val="35886006"/>
     <w:multiLevelType w:val="hybridMultilevel"/>
     <w:tmpl w:val="7F601B42"/>
@@ -4091,7 +5997,7 @@
       </w:rPr>
     </w:lvl>
   </w:abstractNum>
-  <w:abstractNum w:abstractNumId="5" w15:restartNumberingAfterBreak="0">
+  <w:abstractNum w:abstractNumId="8" w15:restartNumberingAfterBreak="0">
     <w:nsid w:val="468E7C4B"/>
     <w:multiLevelType w:val="hybridMultilevel"/>
     <w:tmpl w:val="F5FA143E"/>
@@ -4204,7 +6110,305 @@
       </w:rPr>
     </w:lvl>
   </w:abstractNum>
-  <w:abstractNum w:abstractNumId="6" w15:restartNumberingAfterBreak="0">
+  <w:abstractNum w:abstractNumId="9" w15:restartNumberingAfterBreak="0">
+    <w:nsid w:val="488964A1"/>
+    <w:multiLevelType w:val="multilevel"/>
+    <w:tmpl w:val="90DCF32C"/>
+    <w:lvl w:ilvl="0">
+      <w:start w:val="1"/>
+      <w:numFmt w:val="bullet"/>
+      <w:lvlText w:val=""/>
+      <w:lvlJc w:val="left"/>
+      <w:pPr>
+        <w:tabs>
+          <w:tab w:val="num" w:pos="720"/>
+        </w:tabs>
+        <w:ind w:left="720" w:hanging="360"/>
+      </w:pPr>
+      <w:rPr>
+        <w:rFonts w:ascii="Symbol" w:hAnsi="Symbol" w:hint="default"/>
+        <w:sz w:val="20"/>
+      </w:rPr>
+    </w:lvl>
+    <w:lvl w:ilvl="1" w:tentative="1">
+      <w:start w:val="1"/>
+      <w:numFmt w:val="bullet"/>
+      <w:lvlText w:val=""/>
+      <w:lvlJc w:val="left"/>
+      <w:pPr>
+        <w:tabs>
+          <w:tab w:val="num" w:pos="1440"/>
+        </w:tabs>
+        <w:ind w:left="1440" w:hanging="360"/>
+      </w:pPr>
+      <w:rPr>
+        <w:rFonts w:ascii="Symbol" w:hAnsi="Symbol" w:hint="default"/>
+        <w:sz w:val="20"/>
+      </w:rPr>
+    </w:lvl>
+    <w:lvl w:ilvl="2" w:tentative="1">
+      <w:start w:val="1"/>
+      <w:numFmt w:val="bullet"/>
+      <w:lvlText w:val=""/>
+      <w:lvlJc w:val="left"/>
+      <w:pPr>
+        <w:tabs>
+          <w:tab w:val="num" w:pos="2160"/>
+        </w:tabs>
+        <w:ind w:left="2160" w:hanging="360"/>
+      </w:pPr>
+      <w:rPr>
+        <w:rFonts w:ascii="Symbol" w:hAnsi="Symbol" w:hint="default"/>
+        <w:sz w:val="20"/>
+      </w:rPr>
+    </w:lvl>
+    <w:lvl w:ilvl="3" w:tentative="1">
+      <w:start w:val="1"/>
+      <w:numFmt w:val="bullet"/>
+      <w:lvlText w:val=""/>
+      <w:lvlJc w:val="left"/>
+      <w:pPr>
+        <w:tabs>
+          <w:tab w:val="num" w:pos="2880"/>
+        </w:tabs>
+        <w:ind w:left="2880" w:hanging="360"/>
+      </w:pPr>
+      <w:rPr>
+        <w:rFonts w:ascii="Symbol" w:hAnsi="Symbol" w:hint="default"/>
+        <w:sz w:val="20"/>
+      </w:rPr>
+    </w:lvl>
+    <w:lvl w:ilvl="4" w:tentative="1">
+      <w:start w:val="1"/>
+      <w:numFmt w:val="bullet"/>
+      <w:lvlText w:val=""/>
+      <w:lvlJc w:val="left"/>
+      <w:pPr>
+        <w:tabs>
+          <w:tab w:val="num" w:pos="3600"/>
+        </w:tabs>
+        <w:ind w:left="3600" w:hanging="360"/>
+      </w:pPr>
+      <w:rPr>
+        <w:rFonts w:ascii="Symbol" w:hAnsi="Symbol" w:hint="default"/>
+        <w:sz w:val="20"/>
+      </w:rPr>
+    </w:lvl>
+    <w:lvl w:ilvl="5" w:tentative="1">
+      <w:start w:val="1"/>
+      <w:numFmt w:val="bullet"/>
+      <w:lvlText w:val=""/>
+      <w:lvlJc w:val="left"/>
+      <w:pPr>
+        <w:tabs>
+          <w:tab w:val="num" w:pos="4320"/>
+        </w:tabs>
+        <w:ind w:left="4320" w:hanging="360"/>
+      </w:pPr>
+      <w:rPr>
+        <w:rFonts w:ascii="Symbol" w:hAnsi="Symbol" w:hint="default"/>
+        <w:sz w:val="20"/>
+      </w:rPr>
+    </w:lvl>
+    <w:lvl w:ilvl="6" w:tentative="1">
+      <w:start w:val="1"/>
+      <w:numFmt w:val="bullet"/>
+      <w:lvlText w:val=""/>
+      <w:lvlJc w:val="left"/>
+      <w:pPr>
+        <w:tabs>
+          <w:tab w:val="num" w:pos="5040"/>
+        </w:tabs>
+        <w:ind w:left="5040" w:hanging="360"/>
+      </w:pPr>
+      <w:rPr>
+        <w:rFonts w:ascii="Symbol" w:hAnsi="Symbol" w:hint="default"/>
+        <w:sz w:val="20"/>
+      </w:rPr>
+    </w:lvl>
+    <w:lvl w:ilvl="7" w:tentative="1">
+      <w:start w:val="1"/>
+      <w:numFmt w:val="bullet"/>
+      <w:lvlText w:val=""/>
+      <w:lvlJc w:val="left"/>
+      <w:pPr>
+        <w:tabs>
+          <w:tab w:val="num" w:pos="5760"/>
+        </w:tabs>
+        <w:ind w:left="5760" w:hanging="360"/>
+      </w:pPr>
+      <w:rPr>
+        <w:rFonts w:ascii="Symbol" w:hAnsi="Symbol" w:hint="default"/>
+        <w:sz w:val="20"/>
+      </w:rPr>
+    </w:lvl>
+    <w:lvl w:ilvl="8" w:tentative="1">
+      <w:start w:val="1"/>
+      <w:numFmt w:val="bullet"/>
+      <w:lvlText w:val=""/>
+      <w:lvlJc w:val="left"/>
+      <w:pPr>
+        <w:tabs>
+          <w:tab w:val="num" w:pos="6480"/>
+        </w:tabs>
+        <w:ind w:left="6480" w:hanging="360"/>
+      </w:pPr>
+      <w:rPr>
+        <w:rFonts w:ascii="Symbol" w:hAnsi="Symbol" w:hint="default"/>
+        <w:sz w:val="20"/>
+      </w:rPr>
+    </w:lvl>
+  </w:abstractNum>
+  <w:abstractNum w:abstractNumId="10" w15:restartNumberingAfterBreak="0">
+    <w:nsid w:val="50CD0AEC"/>
+    <w:multiLevelType w:val="multilevel"/>
+    <w:tmpl w:val="3C62DD7C"/>
+    <w:lvl w:ilvl="0">
+      <w:start w:val="1"/>
+      <w:numFmt w:val="bullet"/>
+      <w:lvlText w:val=""/>
+      <w:lvlJc w:val="left"/>
+      <w:pPr>
+        <w:tabs>
+          <w:tab w:val="num" w:pos="720"/>
+        </w:tabs>
+        <w:ind w:left="720" w:hanging="360"/>
+      </w:pPr>
+      <w:rPr>
+        <w:rFonts w:ascii="Symbol" w:hAnsi="Symbol" w:hint="default"/>
+        <w:sz w:val="20"/>
+      </w:rPr>
+    </w:lvl>
+    <w:lvl w:ilvl="1" w:tentative="1">
+      <w:start w:val="1"/>
+      <w:numFmt w:val="bullet"/>
+      <w:lvlText w:val=""/>
+      <w:lvlJc w:val="left"/>
+      <w:pPr>
+        <w:tabs>
+          <w:tab w:val="num" w:pos="1440"/>
+        </w:tabs>
+        <w:ind w:left="1440" w:hanging="360"/>
+      </w:pPr>
+      <w:rPr>
+        <w:rFonts w:ascii="Symbol" w:hAnsi="Symbol" w:hint="default"/>
+        <w:sz w:val="20"/>
+      </w:rPr>
+    </w:lvl>
+    <w:lvl w:ilvl="2" w:tentative="1">
+      <w:start w:val="1"/>
+      <w:numFmt w:val="bullet"/>
+      <w:lvlText w:val=""/>
+      <w:lvlJc w:val="left"/>
+      <w:pPr>
+        <w:tabs>
+          <w:tab w:val="num" w:pos="2160"/>
+        </w:tabs>
+        <w:ind w:left="2160" w:hanging="360"/>
+      </w:pPr>
+      <w:rPr>
+        <w:rFonts w:ascii="Symbol" w:hAnsi="Symbol" w:hint="default"/>
+        <w:sz w:val="20"/>
+      </w:rPr>
+    </w:lvl>
+    <w:lvl w:ilvl="3" w:tentative="1">
+      <w:start w:val="1"/>
+      <w:numFmt w:val="bullet"/>
+      <w:lvlText w:val=""/>
+      <w:lvlJc w:val="left"/>
+      <w:pPr>
+        <w:tabs>
+          <w:tab w:val="num" w:pos="2880"/>
+        </w:tabs>
+        <w:ind w:left="2880" w:hanging="360"/>
+      </w:pPr>
+      <w:rPr>
+        <w:rFonts w:ascii="Symbol" w:hAnsi="Symbol" w:hint="default"/>
+        <w:sz w:val="20"/>
+      </w:rPr>
+    </w:lvl>
+    <w:lvl w:ilvl="4" w:tentative="1">
+      <w:start w:val="1"/>
+      <w:numFmt w:val="bullet"/>
+      <w:lvlText w:val=""/>
+      <w:lvlJc w:val="left"/>
+      <w:pPr>
+        <w:tabs>
+          <w:tab w:val="num" w:pos="3600"/>
+        </w:tabs>
+        <w:ind w:left="3600" w:hanging="360"/>
+      </w:pPr>
+      <w:rPr>
+        <w:rFonts w:ascii="Symbol" w:hAnsi="Symbol" w:hint="default"/>
+        <w:sz w:val="20"/>
+      </w:rPr>
+    </w:lvl>
+    <w:lvl w:ilvl="5" w:tentative="1">
+      <w:start w:val="1"/>
+      <w:numFmt w:val="bullet"/>
+      <w:lvlText w:val=""/>
+      <w:lvlJc w:val="left"/>
+      <w:pPr>
+        <w:tabs>
+          <w:tab w:val="num" w:pos="4320"/>
+        </w:tabs>
+        <w:ind w:left="4320" w:hanging="360"/>
+      </w:pPr>
+      <w:rPr>
+        <w:rFonts w:ascii="Symbol" w:hAnsi="Symbol" w:hint="default"/>
+        <w:sz w:val="20"/>
+      </w:rPr>
+    </w:lvl>
+    <w:lvl w:ilvl="6" w:tentative="1">
+      <w:start w:val="1"/>
+      <w:numFmt w:val="bullet"/>
+      <w:lvlText w:val=""/>
+      <w:lvlJc w:val="left"/>
+      <w:pPr>
+        <w:tabs>
+          <w:tab w:val="num" w:pos="5040"/>
+        </w:tabs>
+        <w:ind w:left="5040" w:hanging="360"/>
+      </w:pPr>
+      <w:rPr>
+        <w:rFonts w:ascii="Symbol" w:hAnsi="Symbol" w:hint="default"/>
+        <w:sz w:val="20"/>
+      </w:rPr>
+    </w:lvl>
+    <w:lvl w:ilvl="7" w:tentative="1">
+      <w:start w:val="1"/>
+      <w:numFmt w:val="bullet"/>
+      <w:lvlText w:val=""/>
+      <w:lvlJc w:val="left"/>
+      <w:pPr>
+        <w:tabs>
+          <w:tab w:val="num" w:pos="5760"/>
+        </w:tabs>
+        <w:ind w:left="5760" w:hanging="360"/>
+      </w:pPr>
+      <w:rPr>
+        <w:rFonts w:ascii="Symbol" w:hAnsi="Symbol" w:hint="default"/>
+        <w:sz w:val="20"/>
+      </w:rPr>
+    </w:lvl>
+    <w:lvl w:ilvl="8" w:tentative="1">
+      <w:start w:val="1"/>
+      <w:numFmt w:val="bullet"/>
+      <w:lvlText w:val=""/>
+      <w:lvlJc w:val="left"/>
+      <w:pPr>
+        <w:tabs>
+          <w:tab w:val="num" w:pos="6480"/>
+        </w:tabs>
+        <w:ind w:left="6480" w:hanging="360"/>
+      </w:pPr>
+      <w:rPr>
+        <w:rFonts w:ascii="Symbol" w:hAnsi="Symbol" w:hint="default"/>
+        <w:sz w:val="20"/>
+      </w:rPr>
+    </w:lvl>
+  </w:abstractNum>
+  <w:abstractNum w:abstractNumId="11" w15:restartNumberingAfterBreak="0">
     <w:nsid w:val="614D1CAF"/>
     <w:multiLevelType w:val="multilevel"/>
     <w:tmpl w:val="50403890"/>
@@ -4353,7 +6557,156 @@
       </w:rPr>
     </w:lvl>
   </w:abstractNum>
-  <w:abstractNum w:abstractNumId="7" w15:restartNumberingAfterBreak="0">
+  <w:abstractNum w:abstractNumId="12" w15:restartNumberingAfterBreak="0">
+    <w:nsid w:val="67D24158"/>
+    <w:multiLevelType w:val="multilevel"/>
+    <w:tmpl w:val="1BF0252A"/>
+    <w:lvl w:ilvl="0">
+      <w:start w:val="1"/>
+      <w:numFmt w:val="bullet"/>
+      <w:lvlText w:val=""/>
+      <w:lvlJc w:val="left"/>
+      <w:pPr>
+        <w:tabs>
+          <w:tab w:val="num" w:pos="720"/>
+        </w:tabs>
+        <w:ind w:left="720" w:hanging="360"/>
+      </w:pPr>
+      <w:rPr>
+        <w:rFonts w:ascii="Symbol" w:hAnsi="Symbol" w:hint="default"/>
+        <w:sz w:val="20"/>
+      </w:rPr>
+    </w:lvl>
+    <w:lvl w:ilvl="1" w:tentative="1">
+      <w:start w:val="1"/>
+      <w:numFmt w:val="bullet"/>
+      <w:lvlText w:val=""/>
+      <w:lvlJc w:val="left"/>
+      <w:pPr>
+        <w:tabs>
+          <w:tab w:val="num" w:pos="1440"/>
+        </w:tabs>
+        <w:ind w:left="1440" w:hanging="360"/>
+      </w:pPr>
+      <w:rPr>
+        <w:rFonts w:ascii="Symbol" w:hAnsi="Symbol" w:hint="default"/>
+        <w:sz w:val="20"/>
+      </w:rPr>
+    </w:lvl>
+    <w:lvl w:ilvl="2" w:tentative="1">
+      <w:start w:val="1"/>
+      <w:numFmt w:val="bullet"/>
+      <w:lvlText w:val=""/>
+      <w:lvlJc w:val="left"/>
+      <w:pPr>
+        <w:tabs>
+          <w:tab w:val="num" w:pos="2160"/>
+        </w:tabs>
+        <w:ind w:left="2160" w:hanging="360"/>
+      </w:pPr>
+      <w:rPr>
+        <w:rFonts w:ascii="Symbol" w:hAnsi="Symbol" w:hint="default"/>
+        <w:sz w:val="20"/>
+      </w:rPr>
+    </w:lvl>
+    <w:lvl w:ilvl="3" w:tentative="1">
+      <w:start w:val="1"/>
+      <w:numFmt w:val="bullet"/>
+      <w:lvlText w:val=""/>
+      <w:lvlJc w:val="left"/>
+      <w:pPr>
+        <w:tabs>
+          <w:tab w:val="num" w:pos="2880"/>
+        </w:tabs>
+        <w:ind w:left="2880" w:hanging="360"/>
+      </w:pPr>
+      <w:rPr>
+        <w:rFonts w:ascii="Symbol" w:hAnsi="Symbol" w:hint="default"/>
+        <w:sz w:val="20"/>
+      </w:rPr>
+    </w:lvl>
+    <w:lvl w:ilvl="4" w:tentative="1">
+      <w:start w:val="1"/>
+      <w:numFmt w:val="bullet"/>
+      <w:lvlText w:val=""/>
+      <w:lvlJc w:val="left"/>
+      <w:pPr>
+        <w:tabs>
+          <w:tab w:val="num" w:pos="3600"/>
+        </w:tabs>
+        <w:ind w:left="3600" w:hanging="360"/>
+      </w:pPr>
+      <w:rPr>
+        <w:rFonts w:ascii="Symbol" w:hAnsi="Symbol" w:hint="default"/>
+        <w:sz w:val="20"/>
+      </w:rPr>
+    </w:lvl>
+    <w:lvl w:ilvl="5" w:tentative="1">
+      <w:start w:val="1"/>
+      <w:numFmt w:val="bullet"/>
+      <w:lvlText w:val=""/>
+      <w:lvlJc w:val="left"/>
+      <w:pPr>
+        <w:tabs>
+          <w:tab w:val="num" w:pos="4320"/>
+        </w:tabs>
+        <w:ind w:left="4320" w:hanging="360"/>
+      </w:pPr>
+      <w:rPr>
+        <w:rFonts w:ascii="Symbol" w:hAnsi="Symbol" w:hint="default"/>
+        <w:sz w:val="20"/>
+      </w:rPr>
+    </w:lvl>
+    <w:lvl w:ilvl="6" w:tentative="1">
+      <w:start w:val="1"/>
+      <w:numFmt w:val="bullet"/>
+      <w:lvlText w:val=""/>
+      <w:lvlJc w:val="left"/>
+      <w:pPr>
+        <w:tabs>
+          <w:tab w:val="num" w:pos="5040"/>
+        </w:tabs>
+        <w:ind w:left="5040" w:hanging="360"/>
+      </w:pPr>
+      <w:rPr>
+        <w:rFonts w:ascii="Symbol" w:hAnsi="Symbol" w:hint="default"/>
+        <w:sz w:val="20"/>
+      </w:rPr>
+    </w:lvl>
+    <w:lvl w:ilvl="7" w:tentative="1">
+      <w:start w:val="1"/>
+      <w:numFmt w:val="bullet"/>
+      <w:lvlText w:val=""/>
+      <w:lvlJc w:val="left"/>
+      <w:pPr>
+        <w:tabs>
+          <w:tab w:val="num" w:pos="5760"/>
+        </w:tabs>
+        <w:ind w:left="5760" w:hanging="360"/>
+      </w:pPr>
+      <w:rPr>
+        <w:rFonts w:ascii="Symbol" w:hAnsi="Symbol" w:hint="default"/>
+        <w:sz w:val="20"/>
+      </w:rPr>
+    </w:lvl>
+    <w:lvl w:ilvl="8" w:tentative="1">
+      <w:start w:val="1"/>
+      <w:numFmt w:val="bullet"/>
+      <w:lvlText w:val=""/>
+      <w:lvlJc w:val="left"/>
+      <w:pPr>
+        <w:tabs>
+          <w:tab w:val="num" w:pos="6480"/>
+        </w:tabs>
+        <w:ind w:left="6480" w:hanging="360"/>
+      </w:pPr>
+      <w:rPr>
+        <w:rFonts w:ascii="Symbol" w:hAnsi="Symbol" w:hint="default"/>
+        <w:sz w:val="20"/>
+      </w:rPr>
+    </w:lvl>
+  </w:abstractNum>
+  <w:abstractNum w:abstractNumId="13" w15:restartNumberingAfterBreak="0">
     <w:nsid w:val="6CAE295E"/>
     <w:multiLevelType w:val="hybridMultilevel"/>
     <w:tmpl w:val="CA5A6B0E"/>
@@ -4466,7 +6819,7 @@
       </w:rPr>
     </w:lvl>
   </w:abstractNum>
-  <w:abstractNum w:abstractNumId="8" w15:restartNumberingAfterBreak="0">
+  <w:abstractNum w:abstractNumId="14" w15:restartNumberingAfterBreak="0">
     <w:nsid w:val="78175638"/>
     <w:multiLevelType w:val="hybridMultilevel"/>
     <w:tmpl w:val="ED4E55BA"/>
@@ -4580,31 +6933,49 @@
     </w:lvl>
   </w:abstractNum>
   <w:num w:numId="1">
-    <w:abstractNumId w:val="1"/>
+    <w:abstractNumId w:val="2"/>
   </w:num>
   <w:num w:numId="2">
     <w:abstractNumId w:val="0"/>
   </w:num>
   <w:num w:numId="3">
+    <w:abstractNumId w:val="11"/>
+  </w:num>
+  <w:num w:numId="4">
+    <w:abstractNumId w:val="13"/>
+  </w:num>
+  <w:num w:numId="5">
+    <w:abstractNumId w:val="8"/>
+  </w:num>
+  <w:num w:numId="6">
+    <w:abstractNumId w:val="4"/>
+  </w:num>
+  <w:num w:numId="7">
+    <w:abstractNumId w:val="7"/>
+  </w:num>
+  <w:num w:numId="8">
+    <w:abstractNumId w:val="14"/>
+  </w:num>
+  <w:num w:numId="9">
+    <w:abstractNumId w:val="5"/>
+  </w:num>
+  <w:num w:numId="10">
+    <w:abstractNumId w:val="12"/>
+  </w:num>
+  <w:num w:numId="11">
+    <w:abstractNumId w:val="1"/>
+  </w:num>
+  <w:num w:numId="12">
+    <w:abstractNumId w:val="3"/>
+  </w:num>
+  <w:num w:numId="13">
     <w:abstractNumId w:val="6"/>
   </w:num>
-  <w:num w:numId="4">
-    <w:abstractNumId w:val="7"/>
+  <w:num w:numId="14">
+    <w:abstractNumId w:val="9"/>
   </w:num>
-  <w:num w:numId="5">
-    <w:abstractNumId w:val="5"/>
-  </w:num>
-  <w:num w:numId="6">
-    <w:abstractNumId w:val="2"/>
-  </w:num>
-  <w:num w:numId="7">
-    <w:abstractNumId w:val="4"/>
-  </w:num>
-  <w:num w:numId="8">
-    <w:abstractNumId w:val="8"/>
-  </w:num>
-  <w:num w:numId="9">
-    <w:abstractNumId w:val="3"/>
+  <w:num w:numId="15">
+    <w:abstractNumId w:val="10"/>
   </w:num>
 </w:numbering>
 </file>
@@ -4620,7 +6991,7 @@
     </w:rPrDefault>
     <w:pPrDefault/>
   </w:docDefaults>
-  <w:latentStyles w:defLockedState="0" w:defUIPriority="99" w:defSemiHidden="0" w:defUnhideWhenUsed="0" w:defQFormat="0" w:count="374">
+  <w:latentStyles w:defLockedState="0" w:defUIPriority="99" w:defSemiHidden="0" w:defUnhideWhenUsed="0" w:defQFormat="0" w:count="375">
     <w:lsdException w:name="Normal" w:uiPriority="0" w:qFormat="1"/>
     <w:lsdException w:name="heading 1" w:uiPriority="9" w:qFormat="1"/>
     <w:lsdException w:name="heading 2" w:semiHidden="1" w:uiPriority="9" w:unhideWhenUsed="1" w:qFormat="1"/>
@@ -4726,7 +7097,6 @@
     <w:lsdException w:name="HTML Sample" w:semiHidden="1" w:unhideWhenUsed="1"/>
     <w:lsdException w:name="HTML Typewriter" w:semiHidden="1" w:unhideWhenUsed="1"/>
     <w:lsdException w:name="HTML Variable" w:semiHidden="1" w:unhideWhenUsed="1"/>
-    <w:lsdException w:name="Normal Table" w:semiHidden="1" w:unhideWhenUsed="1"/>
     <w:lsdException w:name="annotation subject" w:semiHidden="1" w:unhideWhenUsed="1"/>
     <w:lsdException w:name="No List" w:semiHidden="1" w:unhideWhenUsed="1"/>
     <w:lsdException w:name="Outline List 1" w:semiHidden="1" w:unhideWhenUsed="1"/>
@@ -4773,10 +7143,8 @@
     <w:lsdException w:name="Table Subtle 2" w:semiHidden="1" w:unhideWhenUsed="1"/>
     <w:lsdException w:name="Table Web 1" w:semiHidden="1" w:unhideWhenUsed="1"/>
     <w:lsdException w:name="Table Web 2" w:semiHidden="1" w:unhideWhenUsed="1"/>
-    <w:lsdException w:name="Table Web 3" w:semiHidden="1" w:unhideWhenUsed="1"/>
     <w:lsdException w:name="Balloon Text" w:semiHidden="1" w:unhideWhenUsed="1"/>
     <w:lsdException w:name="Table Grid" w:uiPriority="39"/>
-    <w:lsdException w:name="Table Theme" w:semiHidden="1" w:unhideWhenUsed="1"/>
     <w:lsdException w:name="Placeholder Text" w:semiHidden="1"/>
     <w:lsdException w:name="No Spacing" w:uiPriority="1" w:qFormat="1"/>
     <w:lsdException w:name="Light Shading" w:uiPriority="60"/>
@@ -4995,6 +7363,7 @@
     <w:lsdException w:name="Mention" w:semiHidden="1" w:unhideWhenUsed="1"/>
     <w:lsdException w:name="Smart Hyperlink" w:semiHidden="1" w:unhideWhenUsed="1"/>
     <w:lsdException w:name="Hashtag" w:semiHidden="1" w:unhideWhenUsed="1"/>
+    <w:lsdException w:name="Unresolved Mention" w:semiHidden="1" w:unhideWhenUsed="1"/>
   </w:latentStyles>
   <w:style w:type="paragraph" w:default="1" w:styleId="Normal">
     <w:name w:val="Normal"/>
@@ -5048,6 +7417,29 @@
       <w:color w:val="2F5496" w:themeColor="accent1" w:themeShade="BF"/>
       <w:sz w:val="26"/>
       <w:szCs w:val="26"/>
+    </w:rPr>
+  </w:style>
+  <w:style w:type="paragraph" w:styleId="Heading3">
+    <w:name w:val="heading 3"/>
+    <w:basedOn w:val="Normal"/>
+    <w:next w:val="Normal"/>
+    <w:link w:val="Heading3Char"/>
+    <w:uiPriority w:val="9"/>
+    <w:semiHidden/>
+    <w:unhideWhenUsed/>
+    <w:qFormat/>
+    <w:rsid w:val="00A863DA"/>
+    <w:pPr>
+      <w:keepNext/>
+      <w:keepLines/>
+      <w:spacing w:before="40" w:after="0"/>
+      <w:outlineLvl w:val="2"/>
+    </w:pPr>
+    <w:rPr>
+      <w:rFonts w:asciiTheme="majorHAnsi" w:eastAsiaTheme="majorEastAsia" w:hAnsiTheme="majorHAnsi" w:cstheme="majorBidi"/>
+      <w:color w:val="1F3763" w:themeColor="accent1" w:themeShade="7F"/>
+      <w:sz w:val="24"/>
+      <w:szCs w:val="24"/>
     </w:rPr>
   </w:style>
   <w:style w:type="character" w:default="1" w:styleId="DefaultParagraphFont">
@@ -5125,8 +7517,8 @@
       <w:u w:val="single"/>
     </w:rPr>
   </w:style>
-  <w:style w:type="character" w:customStyle="1" w:styleId="UnresolvedMention">
-    <w:name w:val="Unresolved Mention"/>
+  <w:style w:type="character" w:customStyle="1" w:styleId="UnresolvedMention1">
+    <w:name w:val="Unresolved Mention1"/>
     <w:uiPriority w:val="99"/>
     <w:semiHidden/>
     <w:unhideWhenUsed/>
@@ -5148,6 +7540,47 @@
       <w:color w:val="2F5496" w:themeColor="accent1" w:themeShade="BF"/>
       <w:sz w:val="26"/>
       <w:szCs w:val="26"/>
+    </w:rPr>
+  </w:style>
+  <w:style w:type="character" w:customStyle="1" w:styleId="Heading3Char">
+    <w:name w:val="Heading 3 Char"/>
+    <w:basedOn w:val="DefaultParagraphFont"/>
+    <w:link w:val="Heading3"/>
+    <w:uiPriority w:val="9"/>
+    <w:semiHidden/>
+    <w:rsid w:val="00A863DA"/>
+    <w:rPr>
+      <w:rFonts w:asciiTheme="majorHAnsi" w:eastAsiaTheme="majorEastAsia" w:hAnsiTheme="majorHAnsi" w:cstheme="majorBidi"/>
+      <w:color w:val="1F3763" w:themeColor="accent1" w:themeShade="7F"/>
+      <w:sz w:val="24"/>
+      <w:szCs w:val="24"/>
+    </w:rPr>
+  </w:style>
+  <w:style w:type="paragraph" w:styleId="NormalWeb">
+    <w:name w:val="Normal (Web)"/>
+    <w:basedOn w:val="Normal"/>
+    <w:uiPriority w:val="99"/>
+    <w:semiHidden/>
+    <w:unhideWhenUsed/>
+    <w:rsid w:val="00A863DA"/>
+    <w:pPr>
+      <w:spacing w:before="100" w:beforeAutospacing="1" w:after="100" w:afterAutospacing="1" w:line="240" w:lineRule="auto"/>
+    </w:pPr>
+    <w:rPr>
+      <w:rFonts w:ascii="Times New Roman" w:hAnsi="Times New Roman"/>
+      <w:sz w:val="24"/>
+      <w:szCs w:val="24"/>
+    </w:rPr>
+  </w:style>
+  <w:style w:type="character" w:styleId="Emphasis">
+    <w:name w:val="Emphasis"/>
+    <w:basedOn w:val="DefaultParagraphFont"/>
+    <w:uiPriority w:val="20"/>
+    <w:qFormat/>
+    <w:rsid w:val="00A863DA"/>
+    <w:rPr>
+      <w:i/>
+      <w:iCs/>
     </w:rPr>
   </w:style>
 </w:styles>

</xml_diff>